<commit_message>
final code and presentation
</commit_message>
<xml_diff>
--- a/reports/Write-Up /finalwriteup.docx
+++ b/reports/Write-Up /finalwriteup.docx
@@ -5,22 +5,19 @@
     <w:p>
       <w:pPr>
         <w:rPr>
-          <w:rFonts w:ascii="Times New Roman" w:eastAsia="Times New Roman" w:hAnsi="Times New Roman" w:cs="Times New Roman"/>
-        </w:rPr>
-      </w:pPr>
-    </w:p>
-    <w:p>
-      <w:pPr>
-        <w:rPr>
-          <w:rFonts w:ascii="Arial" w:hAnsi="Arial" w:cs="Arial"/>
-          <w:color w:val="000000"/>
-          <w:sz w:val="22"/>
-          <w:szCs w:val="22"/>
-        </w:rPr>
-      </w:pPr>
-      <w:r>
-        <w:rPr>
-          <w:rFonts w:ascii="Arial" w:hAnsi="Arial" w:cs="Arial"/>
+          <w:rFonts w:ascii="Century Gothic" w:eastAsia="Times New Roman" w:hAnsi="Century Gothic" w:cs="Times New Roman"/>
+        </w:rPr>
+      </w:pPr>
+    </w:p>
+    <w:p>
+      <w:pPr>
+        <w:rPr>
+          <w:rFonts w:ascii="Century Gothic" w:hAnsi="Century Gothic" w:cs="Times New Roman"/>
+        </w:rPr>
+      </w:pPr>
+      <w:r>
+        <w:rPr>
+          <w:rFonts w:ascii="Century Gothic" w:hAnsi="Century Gothic" w:cs="Arial"/>
           <w:b/>
           <w:bCs/>
           <w:color w:val="000000"/>
@@ -31,7 +28,7 @@
       </w:r>
       <w:r>
         <w:rPr>
-          <w:rFonts w:ascii="Arial" w:hAnsi="Arial" w:cs="Arial"/>
+          <w:rFonts w:ascii="Century Gothic" w:hAnsi="Century Gothic" w:cs="Arial"/>
           <w:color w:val="000000"/>
           <w:sz w:val="22"/>
           <w:szCs w:val="22"/>
@@ -42,19 +39,12 @@
     <w:p>
       <w:pPr>
         <w:rPr>
-          <w:rFonts w:ascii="Times New Roman" w:hAnsi="Times New Roman" w:cs="Times New Roman"/>
-        </w:rPr>
-      </w:pPr>
-    </w:p>
-    <w:p>
-      <w:pPr>
-        <w:rPr>
-          <w:rFonts w:ascii="Times New Roman" w:hAnsi="Times New Roman" w:cs="Times New Roman"/>
-        </w:rPr>
-      </w:pPr>
-      <w:r>
-        <w:rPr>
-          <w:rFonts w:ascii="Arial" w:hAnsi="Arial" w:cs="Arial"/>
+          <w:rFonts w:ascii="Century Gothic" w:hAnsi="Century Gothic" w:cs="Times New Roman"/>
+        </w:rPr>
+      </w:pPr>
+      <w:r>
+        <w:rPr>
+          <w:rFonts w:ascii="Century Gothic" w:hAnsi="Century Gothic" w:cs="Arial"/>
           <w:color w:val="24292E"/>
           <w:shd w:val="clear" w:color="auto" w:fill="FFFFFF"/>
         </w:rPr>
@@ -62,7 +52,7 @@
       </w:r>
       <w:r>
         <w:rPr>
-          <w:rFonts w:ascii="Arial" w:hAnsi="Arial" w:cs="Arial"/>
+          <w:rFonts w:ascii="Century Gothic" w:hAnsi="Century Gothic" w:cs="Arial"/>
           <w:color w:val="24292E"/>
           <w:shd w:val="clear" w:color="auto" w:fill="FFFFFF"/>
         </w:rPr>
@@ -70,95 +60,53 @@
       </w:r>
       <w:r>
         <w:rPr>
-          <w:rFonts w:ascii="Arial" w:hAnsi="Arial" w:cs="Arial"/>
+          <w:rFonts w:ascii="Century Gothic" w:hAnsi="Century Gothic" w:cs="Arial"/>
           <w:color w:val="24292E"/>
           <w:shd w:val="clear" w:color="auto" w:fill="FFFFFF"/>
         </w:rPr>
-        <w:t>severe injuries, the Vision Zero Network create</w:t>
-      </w:r>
-      <w:r>
-        <w:rPr>
-          <w:rFonts w:ascii="Arial" w:hAnsi="Arial" w:cs="Arial"/>
+        <w:t>severe injuries, the Vision Zero Network create the Vision Zero plan, which aims to increase “safe, healthy equitable mobility for all.” Vision Zero emphasis that th</w:t>
+      </w:r>
+      <w:r>
+        <w:rPr>
+          <w:rFonts w:ascii="Century Gothic" w:hAnsi="Century Gothic" w:cs="Arial"/>
           <w:color w:val="24292E"/>
           <w:shd w:val="clear" w:color="auto" w:fill="FFFFFF"/>
         </w:rPr>
-        <w:t>d</w:t>
-      </w:r>
-      <w:r>
-        <w:rPr>
-          <w:rFonts w:ascii="Arial" w:hAnsi="Arial" w:cs="Arial"/>
+        <w:t xml:space="preserve">e infrastructure, road system, </w:t>
+      </w:r>
+      <w:r>
+        <w:rPr>
+          <w:rFonts w:ascii="Century Gothic" w:hAnsi="Century Gothic" w:cs="Arial"/>
           <w:color w:val="24292E"/>
           <w:shd w:val="clear" w:color="auto" w:fill="FFFFFF"/>
         </w:rPr>
-        <w:t xml:space="preserve"> the Vision Zero plan, which aims to increase “safe, healthy equitable mobility for all.” Vision Zero emphasis</w:t>
-      </w:r>
-      <w:r>
-        <w:rPr>
-          <w:rFonts w:ascii="Arial" w:hAnsi="Arial" w:cs="Arial"/>
+        <w:t xml:space="preserve">and policies should be designed to prevent and lessen the number of severity of crashes. </w:t>
+      </w:r>
+    </w:p>
+    <w:p>
+      <w:pPr>
+        <w:rPr>
+          <w:rFonts w:ascii="Century Gothic" w:eastAsia="Times New Roman" w:hAnsi="Century Gothic" w:cs="Times New Roman"/>
+        </w:rPr>
+      </w:pPr>
+    </w:p>
+    <w:p>
+      <w:pPr>
+        <w:rPr>
+          <w:rFonts w:ascii="Century Gothic" w:hAnsi="Century Gothic" w:cs="Times New Roman"/>
+        </w:rPr>
+      </w:pPr>
+      <w:r>
+        <w:rPr>
+          <w:rFonts w:ascii="Century Gothic" w:hAnsi="Century Gothic" w:cs="Arial"/>
           <w:color w:val="24292E"/>
           <w:shd w:val="clear" w:color="auto" w:fill="FFFFFF"/>
         </w:rPr>
-        <w:t>es</w:t>
-      </w:r>
-      <w:r>
-        <w:rPr>
-          <w:rFonts w:ascii="Arial" w:hAnsi="Arial" w:cs="Arial"/>
-          <w:color w:val="24292E"/>
-          <w:shd w:val="clear" w:color="auto" w:fill="FFFFFF"/>
-        </w:rPr>
-        <w:t xml:space="preserve"> that th</w:t>
-      </w:r>
-      <w:r>
-        <w:rPr>
-          <w:rFonts w:ascii="Arial" w:hAnsi="Arial" w:cs="Arial"/>
-          <w:color w:val="24292E"/>
-          <w:shd w:val="clear" w:color="auto" w:fill="FFFFFF"/>
-        </w:rPr>
-        <w:t xml:space="preserve">e infrastructure, road system, </w:t>
-      </w:r>
-      <w:r>
-        <w:rPr>
-          <w:rFonts w:ascii="Arial" w:hAnsi="Arial" w:cs="Arial"/>
-          <w:color w:val="24292E"/>
-          <w:shd w:val="clear" w:color="auto" w:fill="FFFFFF"/>
-        </w:rPr>
-        <w:t xml:space="preserve">and policies should be designed to prevent and lessen the number of severity of crashes. </w:t>
-      </w:r>
-      <w:r>
-        <w:rPr>
-          <w:rFonts w:ascii="Arial" w:hAnsi="Arial" w:cs="Arial"/>
-          <w:color w:val="24292E"/>
-          <w:shd w:val="clear" w:color="auto" w:fill="FFFFFF"/>
-        </w:rPr>
-        <w:t>By studying trends in motor traffic collisions, NYC’s goal is to completely eliminate traffic collisions</w:t>
-      </w:r>
-      <w:bookmarkStart w:id="0" w:name="_GoBack"/>
-      <w:bookmarkEnd w:id="0"/>
-    </w:p>
-    <w:p>
-      <w:pPr>
-        <w:rPr>
-          <w:rFonts w:ascii="Times New Roman" w:eastAsia="Times New Roman" w:hAnsi="Times New Roman" w:cs="Times New Roman"/>
-        </w:rPr>
-      </w:pPr>
-    </w:p>
-    <w:p>
-      <w:pPr>
-        <w:rPr>
-          <w:rFonts w:ascii="Times New Roman" w:hAnsi="Times New Roman" w:cs="Times New Roman"/>
-        </w:rPr>
-      </w:pPr>
-      <w:r>
-        <w:rPr>
-          <w:rFonts w:ascii="Arial" w:hAnsi="Arial" w:cs="Arial"/>
-          <w:color w:val="24292E"/>
-          <w:shd w:val="clear" w:color="auto" w:fill="FFFFFF"/>
-        </w:rPr>
         <w:t xml:space="preserve">First enacted in New York City in 2014, the number of traffic deaths decreased throughout the years including in 2018 which is the lowest recorded in 1910. However, although the overall deaths declined, the number of pedestrians killed have increased and the number of traffic collision remain at a high. </w:t>
       </w:r>
       <w:r>
         <w:rPr>
-          <w:rFonts w:ascii="Arial" w:hAnsi="Arial" w:cs="Arial"/>
+          <w:rFonts w:ascii="Century Gothic" w:hAnsi="Century Gothic" w:cs="Arial"/>
           <w:color w:val="FF0000"/>
           <w:shd w:val="clear" w:color="auto" w:fill="FFFFFF"/>
         </w:rPr>
@@ -169,12 +117,12 @@
       <w:pPr>
         <w:spacing w:after="240"/>
         <w:rPr>
-          <w:rFonts w:ascii="Times New Roman" w:eastAsia="Times New Roman" w:hAnsi="Times New Roman" w:cs="Times New Roman"/>
-        </w:rPr>
-      </w:pPr>
-      <w:r>
-        <w:rPr>
-          <w:rFonts w:ascii="Times New Roman" w:eastAsia="Times New Roman" w:hAnsi="Times New Roman" w:cs="Times New Roman"/>
+          <w:rFonts w:ascii="Century Gothic" w:eastAsia="Times New Roman" w:hAnsi="Century Gothic" w:cs="Times New Roman"/>
+        </w:rPr>
+      </w:pPr>
+      <w:r>
+        <w:rPr>
+          <w:rFonts w:ascii="Century Gothic" w:eastAsia="Times New Roman" w:hAnsi="Century Gothic" w:cs="Times New Roman"/>
         </w:rPr>
         <w:br/>
       </w:r>
@@ -182,12 +130,12 @@
     <w:p>
       <w:pPr>
         <w:rPr>
-          <w:rFonts w:ascii="Times New Roman" w:hAnsi="Times New Roman" w:cs="Times New Roman"/>
-        </w:rPr>
-      </w:pPr>
-      <w:r>
-        <w:rPr>
-          <w:rFonts w:ascii="Arial" w:hAnsi="Arial" w:cs="Arial"/>
+          <w:rFonts w:ascii="Century Gothic" w:hAnsi="Century Gothic" w:cs="Times New Roman"/>
+        </w:rPr>
+      </w:pPr>
+      <w:r>
+        <w:rPr>
+          <w:rFonts w:ascii="Century Gothic" w:hAnsi="Century Gothic" w:cs="Arial"/>
           <w:b/>
           <w:bCs/>
           <w:color w:val="24292E"/>
@@ -199,12 +147,12 @@
     <w:p>
       <w:pPr>
         <w:rPr>
-          <w:rFonts w:ascii="Times New Roman" w:hAnsi="Times New Roman" w:cs="Times New Roman"/>
-        </w:rPr>
-      </w:pPr>
-      <w:r>
-        <w:rPr>
-          <w:rFonts w:ascii="Arial" w:hAnsi="Arial" w:cs="Arial"/>
+          <w:rFonts w:ascii="Century Gothic" w:hAnsi="Century Gothic" w:cs="Times New Roman"/>
+        </w:rPr>
+      </w:pPr>
+      <w:r>
+        <w:rPr>
+          <w:rFonts w:ascii="Century Gothic" w:hAnsi="Century Gothic" w:cs="Arial"/>
           <w:i/>
           <w:iCs/>
           <w:color w:val="000000"/>
@@ -217,12 +165,12 @@
     <w:p>
       <w:pPr>
         <w:rPr>
-          <w:rFonts w:ascii="Times New Roman" w:hAnsi="Times New Roman" w:cs="Times New Roman"/>
-        </w:rPr>
-      </w:pPr>
-      <w:r>
-        <w:rPr>
-          <w:rFonts w:ascii="Arial" w:hAnsi="Arial" w:cs="Arial"/>
+          <w:rFonts w:ascii="Century Gothic" w:hAnsi="Century Gothic" w:cs="Times New Roman"/>
+        </w:rPr>
+      </w:pPr>
+      <w:r>
+        <w:rPr>
+          <w:rFonts w:ascii="Century Gothic" w:hAnsi="Century Gothic" w:cs="Arial"/>
           <w:i/>
           <w:iCs/>
           <w:color w:val="000000"/>
@@ -235,12 +183,12 @@
     <w:p>
       <w:pPr>
         <w:rPr>
-          <w:rFonts w:ascii="Times New Roman" w:hAnsi="Times New Roman" w:cs="Times New Roman"/>
-        </w:rPr>
-      </w:pPr>
-      <w:r>
-        <w:rPr>
-          <w:rFonts w:ascii="Arial" w:hAnsi="Arial" w:cs="Arial"/>
+          <w:rFonts w:ascii="Century Gothic" w:hAnsi="Century Gothic" w:cs="Times New Roman"/>
+        </w:rPr>
+      </w:pPr>
+      <w:r>
+        <w:rPr>
+          <w:rFonts w:ascii="Century Gothic" w:hAnsi="Century Gothic" w:cs="Arial"/>
           <w:i/>
           <w:iCs/>
           <w:color w:val="000000"/>
@@ -253,36 +201,47 @@
     <w:p>
       <w:pPr>
         <w:rPr>
-          <w:rFonts w:ascii="Times New Roman" w:eastAsia="Times New Roman" w:hAnsi="Times New Roman" w:cs="Times New Roman"/>
-        </w:rPr>
-      </w:pPr>
-    </w:p>
-    <w:p>
-      <w:pPr>
-        <w:rPr>
-          <w:rFonts w:ascii="Times New Roman" w:hAnsi="Times New Roman" w:cs="Times New Roman"/>
-        </w:rPr>
-      </w:pPr>
-      <w:r>
-        <w:rPr>
-          <w:rFonts w:ascii="Arial" w:hAnsi="Arial" w:cs="Arial"/>
+          <w:rFonts w:ascii="Century Gothic" w:eastAsia="Times New Roman" w:hAnsi="Century Gothic" w:cs="Times New Roman"/>
+        </w:rPr>
+      </w:pPr>
+    </w:p>
+    <w:p>
+      <w:pPr>
+        <w:rPr>
+          <w:rFonts w:ascii="Century Gothic" w:hAnsi="Century Gothic" w:cs="Times New Roman"/>
+        </w:rPr>
+      </w:pPr>
+      <w:r>
+        <w:rPr>
+          <w:rFonts w:ascii="Century Gothic" w:hAnsi="Century Gothic" w:cs="Arial"/>
           <w:color w:val="24292E"/>
           <w:shd w:val="clear" w:color="auto" w:fill="FFFFFF"/>
         </w:rPr>
         <w:t xml:space="preserve">Our goal is to determine if there are any other contributing factors to the number of traffic collision in NYC. We will explore the weather conditions in NYC and establish a relationship between the weather conditions and motor vehicle traffic collisions in NYC by examining collision frequency and rates throughout the year as the seasons and weather changes. </w:t>
       </w:r>
-      <w:r>
-        <w:rPr>
-          <w:rFonts w:ascii="Arial" w:hAnsi="Arial" w:cs="Arial"/>
+      <w:proofErr w:type="gramStart"/>
+      <w:r>
+        <w:rPr>
+          <w:rFonts w:ascii="Century Gothic" w:hAnsi="Century Gothic" w:cs="Arial"/>
           <w:color w:val="000000"/>
           <w:sz w:val="22"/>
           <w:szCs w:val="22"/>
         </w:rPr>
-        <w:t xml:space="preserve">Does the weather conditions (humidity, cloudiness, and temperature) have an effect on motor traffic collision in NYC? </w:t>
-      </w:r>
-      <w:r>
-        <w:rPr>
-          <w:rFonts w:ascii="Calibri" w:hAnsi="Calibri" w:cs="Times New Roman"/>
+        <w:t>Does</w:t>
+      </w:r>
+      <w:proofErr w:type="gramEnd"/>
+      <w:r>
+        <w:rPr>
+          <w:rFonts w:ascii="Century Gothic" w:hAnsi="Century Gothic" w:cs="Arial"/>
+          <w:color w:val="000000"/>
+          <w:sz w:val="22"/>
+          <w:szCs w:val="22"/>
+        </w:rPr>
+        <w:t xml:space="preserve"> the weather conditions (humidity, cloudiness, and temperature) have an effect on motor traffic collision in NYC? </w:t>
+      </w:r>
+      <w:r>
+        <w:rPr>
+          <w:rFonts w:ascii="Century Gothic" w:hAnsi="Century Gothic" w:cs="Times New Roman"/>
           <w:i/>
           <w:iCs/>
           <w:color w:val="24292E"/>
@@ -295,18 +254,18 @@
       <w:pPr>
         <w:spacing w:after="240"/>
         <w:rPr>
-          <w:rFonts w:ascii="Times New Roman" w:eastAsia="Times New Roman" w:hAnsi="Times New Roman" w:cs="Times New Roman"/>
-        </w:rPr>
-      </w:pPr>
-      <w:r>
-        <w:rPr>
-          <w:rFonts w:ascii="Times New Roman" w:eastAsia="Times New Roman" w:hAnsi="Times New Roman" w:cs="Times New Roman"/>
+          <w:rFonts w:ascii="Century Gothic" w:eastAsia="Times New Roman" w:hAnsi="Century Gothic" w:cs="Times New Roman"/>
+        </w:rPr>
+      </w:pPr>
+      <w:r>
+        <w:rPr>
+          <w:rFonts w:ascii="Century Gothic" w:eastAsia="Times New Roman" w:hAnsi="Century Gothic" w:cs="Times New Roman"/>
         </w:rPr>
         <w:br/>
       </w:r>
       <w:r>
         <w:rPr>
-          <w:rFonts w:ascii="Times New Roman" w:eastAsia="Times New Roman" w:hAnsi="Times New Roman" w:cs="Times New Roman"/>
+          <w:rFonts w:ascii="Century Gothic" w:eastAsia="Times New Roman" w:hAnsi="Century Gothic" w:cs="Times New Roman"/>
         </w:rPr>
         <w:br/>
       </w:r>
@@ -314,12 +273,12 @@
     <w:p>
       <w:pPr>
         <w:rPr>
-          <w:rFonts w:ascii="Times New Roman" w:hAnsi="Times New Roman" w:cs="Times New Roman"/>
-        </w:rPr>
-      </w:pPr>
-      <w:r>
-        <w:rPr>
-          <w:rFonts w:ascii="Arial" w:hAnsi="Arial" w:cs="Arial"/>
+          <w:rFonts w:ascii="Century Gothic" w:hAnsi="Century Gothic" w:cs="Times New Roman"/>
+        </w:rPr>
+      </w:pPr>
+      <w:r>
+        <w:rPr>
+          <w:rFonts w:ascii="Century Gothic" w:hAnsi="Century Gothic" w:cs="Arial"/>
           <w:b/>
           <w:bCs/>
           <w:color w:val="000000"/>
@@ -337,7 +296,7 @@
         </w:numPr>
         <w:textAlignment w:val="baseline"/>
         <w:rPr>
-          <w:rFonts w:ascii="Arial" w:hAnsi="Arial" w:cs="Arial"/>
+          <w:rFonts w:ascii="Century Gothic" w:hAnsi="Century Gothic" w:cs="Arial"/>
           <w:b/>
           <w:bCs/>
           <w:color w:val="000000"/>
@@ -347,7 +306,7 @@
       </w:pPr>
       <w:r>
         <w:rPr>
-          <w:rFonts w:ascii="Arial" w:hAnsi="Arial" w:cs="Arial"/>
+          <w:rFonts w:ascii="Century Gothic" w:hAnsi="Century Gothic" w:cs="Arial"/>
           <w:b/>
           <w:bCs/>
           <w:color w:val="000000"/>
@@ -365,7 +324,7 @@
         </w:numPr>
         <w:textAlignment w:val="baseline"/>
         <w:rPr>
-          <w:rFonts w:ascii="Arial" w:hAnsi="Arial" w:cs="Arial"/>
+          <w:rFonts w:ascii="Century Gothic" w:hAnsi="Century Gothic" w:cs="Arial"/>
           <w:b/>
           <w:bCs/>
           <w:color w:val="000000"/>
@@ -375,7 +334,7 @@
       </w:pPr>
       <w:r>
         <w:rPr>
-          <w:rFonts w:ascii="Arial" w:hAnsi="Arial" w:cs="Arial"/>
+          <w:rFonts w:ascii="Century Gothic" w:hAnsi="Century Gothic" w:cs="Arial"/>
           <w:color w:val="000000"/>
           <w:sz w:val="22"/>
           <w:szCs w:val="22"/>
@@ -391,7 +350,7 @@
         </w:numPr>
         <w:textAlignment w:val="baseline"/>
         <w:rPr>
-          <w:rFonts w:ascii="Arial" w:hAnsi="Arial" w:cs="Arial"/>
+          <w:rFonts w:ascii="Century Gothic" w:hAnsi="Century Gothic" w:cs="Arial"/>
           <w:b/>
           <w:bCs/>
           <w:color w:val="000000"/>
@@ -399,16 +358,29 @@
           <w:szCs w:val="22"/>
         </w:rPr>
       </w:pPr>
-      <w:r>
-        <w:rPr>
-          <w:rFonts w:ascii="Arial" w:hAnsi="Arial" w:cs="Arial"/>
+      <w:proofErr w:type="spellStart"/>
+      <w:r>
+        <w:rPr>
+          <w:rFonts w:ascii="Century Gothic" w:hAnsi="Century Gothic" w:cs="Arial"/>
           <w:b/>
           <w:bCs/>
           <w:color w:val="000000"/>
           <w:sz w:val="22"/>
           <w:szCs w:val="22"/>
         </w:rPr>
-        <w:t xml:space="preserve">DarkSkyAPI: </w:t>
+        <w:t>DarkSkyAPI</w:t>
+      </w:r>
+      <w:proofErr w:type="spellEnd"/>
+      <w:r>
+        <w:rPr>
+          <w:rFonts w:ascii="Century Gothic" w:hAnsi="Century Gothic" w:cs="Arial"/>
+          <w:b/>
+          <w:bCs/>
+          <w:color w:val="000000"/>
+          <w:sz w:val="22"/>
+          <w:szCs w:val="22"/>
+        </w:rPr>
+        <w:t xml:space="preserve">: </w:t>
       </w:r>
     </w:p>
     <w:p>
@@ -419,7 +391,7 @@
         </w:numPr>
         <w:textAlignment w:val="baseline"/>
         <w:rPr>
-          <w:rFonts w:ascii="Arial" w:hAnsi="Arial" w:cs="Arial"/>
+          <w:rFonts w:ascii="Century Gothic" w:hAnsi="Century Gothic" w:cs="Arial"/>
           <w:color w:val="000000"/>
           <w:sz w:val="22"/>
           <w:szCs w:val="22"/>
@@ -427,68 +399,106 @@
       </w:pPr>
       <w:r>
         <w:rPr>
-          <w:rFonts w:ascii="Arial" w:hAnsi="Arial" w:cs="Arial"/>
+          <w:rFonts w:ascii="Century Gothic" w:hAnsi="Century Gothic" w:cs="Arial"/>
           <w:color w:val="000000"/>
           <w:sz w:val="22"/>
           <w:szCs w:val="22"/>
         </w:rPr>
-        <w:t xml:space="preserve">This api request provides minutely, hourly, and daily current and historical data for weather conditions. For our research, we will focus on humidity, cloudiness, temperature. </w:t>
+        <w:lastRenderedPageBreak/>
+        <w:t xml:space="preserve">This </w:t>
+      </w:r>
+      <w:proofErr w:type="spellStart"/>
+      <w:r>
+        <w:rPr>
+          <w:rFonts w:ascii="Century Gothic" w:hAnsi="Century Gothic" w:cs="Arial"/>
+          <w:color w:val="000000"/>
+          <w:sz w:val="22"/>
+          <w:szCs w:val="22"/>
+        </w:rPr>
+        <w:t>api</w:t>
+      </w:r>
+      <w:proofErr w:type="spellEnd"/>
+      <w:r>
+        <w:rPr>
+          <w:rFonts w:ascii="Century Gothic" w:hAnsi="Century Gothic" w:cs="Arial"/>
+          <w:color w:val="000000"/>
+          <w:sz w:val="22"/>
+          <w:szCs w:val="22"/>
+        </w:rPr>
+        <w:t xml:space="preserve"> request provides minutely, hourly, and daily current and historical data for weather conditions. For our research, we will focus on humidity, cloudiness, temperature. </w:t>
       </w:r>
     </w:p>
     <w:p>
       <w:pPr>
         <w:pStyle w:val="Title"/>
         <w:rPr>
-          <w:rFonts w:eastAsia="Times New Roman"/>
-          <w:b/>
-          <w:sz w:val="48"/>
-          <w:szCs w:val="48"/>
-        </w:rPr>
-      </w:pPr>
-      <w:r>
-        <w:rPr>
-          <w:rFonts w:ascii="Times New Roman" w:eastAsia="Times New Roman" w:hAnsi="Times New Roman" w:cs="Times New Roman"/>
-        </w:rPr>
-        <w:lastRenderedPageBreak/>
+          <w:rFonts w:ascii="Century Gothic" w:eastAsia="Times New Roman" w:hAnsi="Century Gothic"/>
+          <w:sz w:val="36"/>
+          <w:szCs w:val="36"/>
+        </w:rPr>
+      </w:pPr>
+      <w:bookmarkStart w:id="0" w:name="_GoBack"/>
+      <w:bookmarkEnd w:id="0"/>
+      <w:r>
+        <w:rPr>
+          <w:rFonts w:ascii="Century Gothic" w:eastAsia="Times New Roman" w:hAnsi="Century Gothic" w:cs="Times New Roman"/>
+        </w:rPr>
         <w:br/>
       </w:r>
       <w:r>
         <w:rPr>
-          <w:rFonts w:ascii="Times New Roman" w:eastAsia="Times New Roman" w:hAnsi="Times New Roman" w:cs="Times New Roman"/>
+          <w:rFonts w:ascii="Century Gothic" w:eastAsia="Times New Roman" w:hAnsi="Century Gothic" w:cs="Times New Roman"/>
+          <w:sz w:val="36"/>
+          <w:szCs w:val="36"/>
         </w:rPr>
         <w:br/>
       </w:r>
       <w:r>
         <w:rPr>
-          <w:rFonts w:eastAsia="Times New Roman"/>
-          <w:b/>
-          <w:sz w:val="48"/>
-          <w:szCs w:val="48"/>
+          <w:rFonts w:ascii="Century Gothic" w:eastAsia="Times New Roman" w:hAnsi="Century Gothic"/>
+          <w:sz w:val="36"/>
+          <w:szCs w:val="36"/>
         </w:rPr>
         <w:t>Do the weather conditions (humidity, cloudiness, and temperature) have an effect on motor traffic collision</w:t>
       </w:r>
       <w:r>
         <w:rPr>
-          <w:rFonts w:eastAsia="Times New Roman"/>
-          <w:b/>
-          <w:sz w:val="48"/>
-          <w:szCs w:val="48"/>
+          <w:rFonts w:ascii="Century Gothic" w:eastAsia="Times New Roman" w:hAnsi="Century Gothic"/>
+          <w:sz w:val="36"/>
+          <w:szCs w:val="36"/>
         </w:rPr>
         <w:t>s</w:t>
       </w:r>
       <w:r>
         <w:rPr>
-          <w:rFonts w:eastAsia="Times New Roman"/>
-          <w:b/>
-          <w:sz w:val="48"/>
-          <w:szCs w:val="48"/>
+          <w:rFonts w:ascii="Century Gothic" w:eastAsia="Times New Roman" w:hAnsi="Century Gothic"/>
+          <w:sz w:val="36"/>
+          <w:szCs w:val="36"/>
         </w:rPr>
         <w:t xml:space="preserve"> in NYC?  </w:t>
       </w:r>
     </w:p>
-    <w:p/>
-    <w:p/>
-    <w:p/>
+    <w:p>
+      <w:pPr>
+        <w:rPr>
+          <w:rFonts w:ascii="Century Gothic" w:hAnsi="Century Gothic"/>
+        </w:rPr>
+      </w:pPr>
+    </w:p>
+    <w:p>
+      <w:pPr>
+        <w:rPr>
+          <w:rFonts w:ascii="Century Gothic" w:hAnsi="Century Gothic"/>
+        </w:rPr>
+      </w:pPr>
+    </w:p>
+    <w:p>
+      <w:pPr>
+        <w:rPr>
+          <w:rFonts w:ascii="Century Gothic" w:hAnsi="Century Gothic"/>
+        </w:rPr>
+      </w:pPr>
+    </w:p>
     <w:p>
       <w:pPr>
         <w:pStyle w:val="Subtitle"/>
@@ -498,6 +508,7 @@
         </w:numPr>
         <w:rPr>
           <w:rStyle w:val="Strong"/>
+          <w:rFonts w:ascii="Century Gothic" w:hAnsi="Century Gothic"/>
           <w:sz w:val="24"/>
           <w:szCs w:val="24"/>
         </w:rPr>
@@ -505,28 +516,29 @@
       <w:r>
         <w:rPr>
           <w:rStyle w:val="Strong"/>
+          <w:rFonts w:ascii="Century Gothic" w:hAnsi="Century Gothic"/>
           <w:sz w:val="24"/>
           <w:szCs w:val="24"/>
         </w:rPr>
         <w:t>Which overall weather type has the highest frequency of collisions?</w:t>
       </w:r>
     </w:p>
-    <w:p/>
-    <w:p>
-      <w:pPr>
-        <w:rPr>
-          <w:noProof/>
-        </w:rPr>
-      </w:pPr>
-      <w:r>
-        <w:rPr>
-          <w:noProof/>
-        </w:rPr>
-        <w:t xml:space="preserve"> </w:t>
-      </w:r>
-      <w:r>
-        <w:rPr>
-          <w:noProof/>
+    <w:p>
+      <w:pPr>
+        <w:rPr>
+          <w:rFonts w:ascii="Century Gothic" w:hAnsi="Century Gothic"/>
+        </w:rPr>
+      </w:pPr>
+    </w:p>
+    <w:p>
+      <w:pPr>
+        <w:rPr>
+          <w:rFonts w:ascii="Century Gothic" w:hAnsi="Century Gothic"/>
+        </w:rPr>
+      </w:pPr>
+      <w:r>
+        <w:rPr>
+          <w:rFonts w:ascii="Century Gothic" w:hAnsi="Century Gothic"/>
         </w:rPr>
         <w:drawing>
           <wp:inline distT="0" distB="0" distL="0" distR="0" wp14:anchorId="04FD789F" wp14:editId="7426B1AE">
@@ -565,15 +577,87 @@
         </w:drawing>
       </w:r>
     </w:p>
-    <w:p/>
-    <w:p/>
-    <w:p/>
-    <w:p/>
+    <w:p>
+      <w:pPr>
+        <w:rPr>
+          <w:rFonts w:ascii="Century Gothic" w:hAnsi="Century Gothic"/>
+        </w:rPr>
+      </w:pPr>
+    </w:p>
+    <w:p>
+      <w:pPr>
+        <w:rPr>
+          <w:rFonts w:ascii="Century Gothic" w:hAnsi="Century Gothic"/>
+        </w:rPr>
+      </w:pPr>
+    </w:p>
+    <w:p>
+      <w:pPr>
+        <w:rPr>
+          <w:rFonts w:ascii="Century Gothic" w:hAnsi="Century Gothic"/>
+        </w:rPr>
+      </w:pPr>
+    </w:p>
+    <w:p>
+      <w:pPr>
+        <w:rPr>
+          <w:rFonts w:ascii="Century Gothic" w:hAnsi="Century Gothic"/>
+        </w:rPr>
+      </w:pPr>
+      <w:r>
+        <w:rPr>
+          <w:rFonts w:ascii="Century Gothic" w:hAnsi="Century Gothic"/>
+        </w:rPr>
+        <w:t>answered using bar graph that uses "Detail Column": Cloudy weather has the highest number of collisions</w:t>
+      </w:r>
+      <w:r>
+        <w:rPr>
+          <w:rFonts w:ascii="Century Gothic" w:hAnsi="Century Gothic"/>
+        </w:rPr>
+        <w:t xml:space="preserve">. For 2014 – 2018 </w:t>
+      </w:r>
+    </w:p>
+    <w:p>
+      <w:pPr>
+        <w:rPr>
+          <w:rFonts w:ascii="Century Gothic" w:hAnsi="Century Gothic"/>
+        </w:rPr>
+      </w:pPr>
+    </w:p>
+    <w:p>
+      <w:pPr>
+        <w:rPr>
+          <w:rFonts w:ascii="Century Gothic" w:hAnsi="Century Gothic"/>
+        </w:rPr>
+      </w:pPr>
+      <w:proofErr w:type="spellStart"/>
+      <w:r>
+        <w:rPr>
+          <w:rFonts w:ascii="Century Gothic" w:hAnsi="Century Gothic"/>
+        </w:rPr>
+        <w:t>i</w:t>
+      </w:r>
+      <w:proofErr w:type="spellEnd"/>
+      <w:r>
+        <w:rPr>
+          <w:rFonts w:ascii="Century Gothic" w:hAnsi="Century Gothic"/>
+        </w:rPr>
+        <w:t xml:space="preserve"> don't know a second graph to put</w:t>
+      </w:r>
+    </w:p>
+    <w:p>
+      <w:pPr>
+        <w:rPr>
+          <w:rFonts w:ascii="Century Gothic" w:hAnsi="Century Gothic"/>
+        </w:rPr>
+      </w:pPr>
+    </w:p>
     <w:p>
       <w:pPr>
         <w:pStyle w:val="Subtitle"/>
         <w:rPr>
           <w:rStyle w:val="Strong"/>
+          <w:rFonts w:ascii="Century Gothic" w:hAnsi="Century Gothic"/>
           <w:sz w:val="24"/>
           <w:szCs w:val="24"/>
         </w:rPr>
@@ -588,6 +672,7 @@
         </w:numPr>
         <w:rPr>
           <w:rStyle w:val="Strong"/>
+          <w:rFonts w:ascii="Century Gothic" w:hAnsi="Century Gothic"/>
           <w:sz w:val="24"/>
           <w:szCs w:val="24"/>
         </w:rPr>
@@ -595,98 +680,111 @@
       <w:r>
         <w:rPr>
           <w:rStyle w:val="Strong"/>
+          <w:rFonts w:ascii="Century Gothic" w:hAnsi="Century Gothic"/>
           <w:sz w:val="24"/>
           <w:szCs w:val="24"/>
         </w:rPr>
-        <w:t>Does the cloudiness have a significant effect on the numb</w:t>
-      </w:r>
-      <w:r>
-        <w:rPr>
-          <w:rStyle w:val="Strong"/>
-          <w:sz w:val="24"/>
-          <w:szCs w:val="24"/>
-        </w:rPr>
-        <w:t>er of Collisions, Injuries, or D</w:t>
-      </w:r>
-      <w:r>
-        <w:rPr>
-          <w:rStyle w:val="Strong"/>
-          <w:sz w:val="24"/>
-          <w:szCs w:val="24"/>
-        </w:rPr>
-        <w:t>eaths</w:t>
-      </w:r>
-      <w:r>
-        <w:rPr>
-          <w:rStyle w:val="Strong"/>
-          <w:sz w:val="24"/>
-          <w:szCs w:val="24"/>
-        </w:rPr>
-        <w:t>?</w:t>
-      </w:r>
-    </w:p>
-    <w:p>
-      <w:r>
-        <w:rPr>
-          <w:noProof/>
-        </w:rPr>
-        <w:drawing>
-          <wp:inline distT="0" distB="0" distL="0" distR="0" wp14:anchorId="39781476" wp14:editId="421CF68D">
-            <wp:extent cx="5933440" cy="4631690"/>
-            <wp:effectExtent l="0" t="0" r="10160" b="0"/>
-            <wp:docPr id="2" name="Picture 2" descr="../Documents/GitHub/ProjectOne/Images/Collisions%20vs%20Weekly%20Cloud%20Cover.png"/>
-            <wp:cNvGraphicFramePr>
-              <a:graphicFrameLocks xmlns:a="http://schemas.openxmlformats.org/drawingml/2006/main" noChangeAspect="1"/>
-            </wp:cNvGraphicFramePr>
-            <a:graphic xmlns:a="http://schemas.openxmlformats.org/drawingml/2006/main">
-              <a:graphicData uri="http://schemas.openxmlformats.org/drawingml/2006/picture">
-                <pic:pic xmlns:pic="http://schemas.openxmlformats.org/drawingml/2006/picture">
-                  <pic:nvPicPr>
-                    <pic:cNvPr id="0" name="Picture 1" descr="../Documents/GitHub/ProjectOne/Images/Collisions%20vs%20Weekly%20Cloud%20Cover.png"/>
-                    <pic:cNvPicPr>
-                      <a:picLocks noChangeAspect="1" noChangeArrowheads="1"/>
-                    </pic:cNvPicPr>
-                  </pic:nvPicPr>
-                  <pic:blipFill>
-                    <a:blip r:embed="rId6" cstate="print">
-                      <a:extLst>
-                        <a:ext uri="{28A0092B-C50C-407E-A947-70E740481C1C}">
-                          <a14:useLocalDpi xmlns:a14="http://schemas.microsoft.com/office/drawing/2010/main" val="0"/>
-                        </a:ext>
-                      </a:extLst>
-                    </a:blip>
-                    <a:srcRect/>
-                    <a:stretch>
-                      <a:fillRect/>
-                    </a:stretch>
-                  </pic:blipFill>
-                  <pic:spPr bwMode="auto">
-                    <a:xfrm>
-                      <a:off x="0" y="0"/>
-                      <a:ext cx="5933440" cy="4631690"/>
-                    </a:xfrm>
-                    <a:prstGeom prst="rect">
-                      <a:avLst/>
-                    </a:prstGeom>
-                    <a:noFill/>
-                    <a:ln>
-                      <a:noFill/>
-                    </a:ln>
-                  </pic:spPr>
-                </pic:pic>
-              </a:graphicData>
-            </a:graphic>
-          </wp:inline>
-        </w:drawing>
-      </w:r>
-    </w:p>
-    <w:p/>
-    <w:p>
-      <w:r>
+        <w:t>Does the cloudiness have a significant effect on the number of Collisions, Injuries, or Deaths?</w:t>
+      </w:r>
+    </w:p>
+    <w:p>
+      <w:pPr>
+        <w:rPr>
+          <w:rFonts w:ascii="Century Gothic" w:hAnsi="Century Gothic"/>
+        </w:rPr>
+      </w:pPr>
+    </w:p>
+    <w:p>
+      <w:pPr>
+        <w:rPr>
+          <w:rFonts w:ascii="Century Gothic" w:hAnsi="Century Gothic"/>
+        </w:rPr>
+      </w:pPr>
+    </w:p>
+    <w:p>
+      <w:pPr>
+        <w:rPr>
+          <w:rFonts w:ascii="Century Gothic" w:hAnsi="Century Gothic"/>
+        </w:rPr>
+      </w:pPr>
+      <w:r>
+        <w:rPr>
+          <w:rFonts w:ascii="Century Gothic" w:hAnsi="Century Gothic"/>
+        </w:rPr>
+        <w:t>answered using a plot that Chris made</w:t>
+      </w:r>
+    </w:p>
+    <w:p>
+      <w:pPr>
+        <w:rPr>
+          <w:rFonts w:ascii="Century Gothic" w:hAnsi="Century Gothic"/>
+        </w:rPr>
+      </w:pPr>
+      <w:proofErr w:type="spellStart"/>
+      <w:r>
+        <w:rPr>
+          <w:rFonts w:ascii="Century Gothic" w:hAnsi="Century Gothic"/>
+        </w:rPr>
+        <w:t>i</w:t>
+      </w:r>
+      <w:proofErr w:type="spellEnd"/>
+      <w:r>
+        <w:rPr>
+          <w:rFonts w:ascii="Century Gothic" w:hAnsi="Century Gothic"/>
+        </w:rPr>
+        <w:t xml:space="preserve"> don't know a second graph to put</w:t>
+      </w:r>
+    </w:p>
+    <w:p>
+      <w:pPr>
+        <w:rPr>
+          <w:rFonts w:ascii="Century Gothic" w:hAnsi="Century Gothic"/>
+        </w:rPr>
+      </w:pPr>
+      <w:r>
+        <w:rPr>
+          <w:rFonts w:ascii="Century Gothic" w:hAnsi="Century Gothic"/>
+        </w:rPr>
+        <w:t xml:space="preserve">hunter graph </w:t>
+      </w:r>
+      <w:proofErr w:type="spellStart"/>
+      <w:proofErr w:type="gramStart"/>
+      <w:r>
+        <w:rPr>
+          <w:rFonts w:ascii="Century Gothic" w:hAnsi="Century Gothic"/>
+        </w:rPr>
+        <w:t>analysis.ipynb</w:t>
+      </w:r>
+      <w:proofErr w:type="spellEnd"/>
+      <w:proofErr w:type="gramEnd"/>
+    </w:p>
+    <w:p>
+      <w:pPr>
+        <w:rPr>
+          <w:rFonts w:ascii="Century Gothic" w:hAnsi="Century Gothic"/>
+        </w:rPr>
+      </w:pPr>
+      <w:r>
+        <w:rPr>
+          <w:rFonts w:ascii="Century Gothic" w:hAnsi="Century Gothic"/>
+        </w:rPr>
         <w:t>proof: regression, r value, chi square</w:t>
       </w:r>
     </w:p>
-    <w:p/>
+    <w:p>
+      <w:pPr>
+        <w:rPr>
+          <w:rFonts w:ascii="Century Gothic" w:hAnsi="Century Gothic"/>
+        </w:rPr>
+      </w:pPr>
+    </w:p>
+    <w:p>
+      <w:pPr>
+        <w:rPr>
+          <w:rFonts w:ascii="Century Gothic" w:hAnsi="Century Gothic"/>
+        </w:rPr>
+      </w:pPr>
+    </w:p>
     <w:p>
       <w:pPr>
         <w:pStyle w:val="Subtitle"/>
@@ -696,6 +794,7 @@
         </w:numPr>
         <w:rPr>
           <w:rStyle w:val="Strong"/>
+          <w:rFonts w:ascii="Century Gothic" w:hAnsi="Century Gothic"/>
           <w:sz w:val="24"/>
           <w:szCs w:val="24"/>
         </w:rPr>
@@ -703,38 +802,108 @@
       <w:r>
         <w:rPr>
           <w:rStyle w:val="Strong"/>
+          <w:rFonts w:ascii="Century Gothic" w:hAnsi="Century Gothic"/>
           <w:sz w:val="24"/>
           <w:szCs w:val="24"/>
         </w:rPr>
-        <w:t>Does the minimum temperature have a significant effect on the numb</w:t>
+        <w:t xml:space="preserve">Does the minimum temperature have a significant effect on the </w:t>
       </w:r>
       <w:r>
         <w:rPr>
           <w:rStyle w:val="Strong"/>
+          <w:rFonts w:ascii="Century Gothic" w:hAnsi="Century Gothic"/>
           <w:sz w:val="24"/>
           <w:szCs w:val="24"/>
         </w:rPr>
-        <w:t>er of Collisions, Injuries, or D</w:t>
+        <w:t>number of Collisions, Injuries, or Deaths</w:t>
       </w:r>
       <w:r>
         <w:rPr>
           <w:rStyle w:val="Strong"/>
+          <w:rFonts w:ascii="Century Gothic" w:hAnsi="Century Gothic"/>
           <w:sz w:val="24"/>
           <w:szCs w:val="24"/>
         </w:rPr>
-        <w:t>eaths</w:t>
-      </w:r>
-      <w:r>
-        <w:rPr>
-          <w:rStyle w:val="Strong"/>
-          <w:sz w:val="24"/>
-          <w:szCs w:val="24"/>
-        </w:rPr>
         <w:t>?</w:t>
       </w:r>
     </w:p>
-    <w:p/>
-    <w:p/>
+    <w:p>
+      <w:pPr>
+        <w:rPr>
+          <w:rFonts w:ascii="Century Gothic" w:hAnsi="Century Gothic"/>
+          <w:bCs/>
+        </w:rPr>
+      </w:pPr>
+      <w:r>
+        <w:rPr>
+          <w:rFonts w:ascii="Century Gothic" w:hAnsi="Century Gothic"/>
+          <w:bCs/>
+        </w:rPr>
+        <w:t>answered using line graph (the one we worked on last night)</w:t>
+      </w:r>
+    </w:p>
+    <w:p>
+      <w:pPr>
+        <w:rPr>
+          <w:rFonts w:ascii="Century Gothic" w:hAnsi="Century Gothic"/>
+        </w:rPr>
+      </w:pPr>
+      <w:proofErr w:type="spellStart"/>
+      <w:r>
+        <w:rPr>
+          <w:rFonts w:ascii="Century Gothic" w:hAnsi="Century Gothic"/>
+        </w:rPr>
+        <w:t>i</w:t>
+      </w:r>
+      <w:proofErr w:type="spellEnd"/>
+      <w:r>
+        <w:rPr>
+          <w:rFonts w:ascii="Century Gothic" w:hAnsi="Century Gothic"/>
+        </w:rPr>
+        <w:t xml:space="preserve"> don't know a second graph to put</w:t>
+      </w:r>
+    </w:p>
+    <w:p>
+      <w:pPr>
+        <w:rPr>
+          <w:rFonts w:ascii="Century Gothic" w:hAnsi="Century Gothic"/>
+        </w:rPr>
+      </w:pPr>
+      <w:r>
+        <w:rPr>
+          <w:rFonts w:ascii="Century Gothic" w:hAnsi="Century Gothic"/>
+        </w:rPr>
+        <w:t xml:space="preserve">proof: regression, </w:t>
+      </w:r>
+      <w:proofErr w:type="spellStart"/>
+      <w:r>
+        <w:rPr>
+          <w:rFonts w:ascii="Century Gothic" w:hAnsi="Century Gothic"/>
+        </w:rPr>
+        <w:t>r-value</w:t>
+      </w:r>
+      <w:proofErr w:type="spellEnd"/>
+      <w:r>
+        <w:rPr>
+          <w:rFonts w:ascii="Century Gothic" w:hAnsi="Century Gothic"/>
+        </w:rPr>
+        <w:t>, chi square</w:t>
+      </w:r>
+    </w:p>
+    <w:p>
+      <w:pPr>
+        <w:rPr>
+          <w:rFonts w:ascii="Century Gothic" w:hAnsi="Century Gothic"/>
+        </w:rPr>
+      </w:pPr>
+    </w:p>
+    <w:p>
+      <w:pPr>
+        <w:rPr>
+          <w:rFonts w:ascii="Century Gothic" w:hAnsi="Century Gothic"/>
+        </w:rPr>
+      </w:pPr>
+    </w:p>
     <w:p>
       <w:pPr>
         <w:pStyle w:val="Subtitle"/>
@@ -744,6 +913,7 @@
         </w:numPr>
         <w:rPr>
           <w:rStyle w:val="Strong"/>
+          <w:rFonts w:ascii="Century Gothic" w:hAnsi="Century Gothic"/>
           <w:sz w:val="24"/>
           <w:szCs w:val="24"/>
         </w:rPr>
@@ -751,6 +921,7 @@
       <w:r>
         <w:rPr>
           <w:rStyle w:val="Strong"/>
+          <w:rFonts w:ascii="Century Gothic" w:hAnsi="Century Gothic"/>
           <w:sz w:val="24"/>
           <w:szCs w:val="24"/>
         </w:rPr>
@@ -759,6 +930,7 @@
       <w:r>
         <w:rPr>
           <w:rStyle w:val="Strong"/>
+          <w:rFonts w:ascii="Century Gothic" w:hAnsi="Century Gothic"/>
           <w:sz w:val="24"/>
           <w:szCs w:val="24"/>
         </w:rPr>
@@ -767,6 +939,7 @@
       <w:r>
         <w:rPr>
           <w:rStyle w:val="Strong"/>
+          <w:rFonts w:ascii="Century Gothic" w:hAnsi="Century Gothic"/>
           <w:sz w:val="24"/>
           <w:szCs w:val="24"/>
         </w:rPr>
@@ -774,34 +947,143 @@
       </w:r>
     </w:p>
     <w:p>
-      <w:r>
-        <w:t>answer using a plot that chris made</w:t>
-      </w:r>
-    </w:p>
-    <w:p>
-      <w:r>
-        <w:t>i don't know a second graph to put</w:t>
-      </w:r>
-    </w:p>
-    <w:p>
-      <w:r>
-        <w:t>proof: regression, r-value, chi square</w:t>
-      </w:r>
-    </w:p>
-    <w:p>
-      <w:r>
-        <w:t>i guess second graph could be injuries, and third could be deaths, or graph the chi square (not sure if you can do that)</w:t>
-      </w:r>
-    </w:p>
-    <w:p/>
-    <w:p/>
-    <w:p/>
+      <w:pPr>
+        <w:rPr>
+          <w:rFonts w:ascii="Century Gothic" w:hAnsi="Century Gothic"/>
+        </w:rPr>
+      </w:pPr>
+      <w:r>
+        <w:rPr>
+          <w:rFonts w:ascii="Century Gothic" w:hAnsi="Century Gothic"/>
+        </w:rPr>
+        <w:t xml:space="preserve">answer using a plot that </w:t>
+      </w:r>
+      <w:proofErr w:type="spellStart"/>
+      <w:r>
+        <w:rPr>
+          <w:rFonts w:ascii="Century Gothic" w:hAnsi="Century Gothic"/>
+        </w:rPr>
+        <w:t>chris</w:t>
+      </w:r>
+      <w:proofErr w:type="spellEnd"/>
+      <w:r>
+        <w:rPr>
+          <w:rFonts w:ascii="Century Gothic" w:hAnsi="Century Gothic"/>
+        </w:rPr>
+        <w:t xml:space="preserve"> made</w:t>
+      </w:r>
+    </w:p>
+    <w:p>
+      <w:pPr>
+        <w:rPr>
+          <w:rFonts w:ascii="Century Gothic" w:hAnsi="Century Gothic"/>
+        </w:rPr>
+      </w:pPr>
+      <w:proofErr w:type="spellStart"/>
+      <w:r>
+        <w:rPr>
+          <w:rFonts w:ascii="Century Gothic" w:hAnsi="Century Gothic"/>
+        </w:rPr>
+        <w:t>i</w:t>
+      </w:r>
+      <w:proofErr w:type="spellEnd"/>
+      <w:r>
+        <w:rPr>
+          <w:rFonts w:ascii="Century Gothic" w:hAnsi="Century Gothic"/>
+        </w:rPr>
+        <w:t xml:space="preserve"> don't know a second graph to put</w:t>
+      </w:r>
+      <w:r>
+        <w:rPr>
+          <w:rFonts w:ascii="Century Gothic" w:hAnsi="Century Gothic"/>
+        </w:rPr>
+        <w:t xml:space="preserve"> Presentation1.pptx</w:t>
+      </w:r>
+    </w:p>
+    <w:p>
+      <w:pPr>
+        <w:rPr>
+          <w:rFonts w:ascii="Century Gothic" w:hAnsi="Century Gothic"/>
+        </w:rPr>
+      </w:pPr>
+      <w:r>
+        <w:rPr>
+          <w:rFonts w:ascii="Century Gothic" w:hAnsi="Century Gothic"/>
+        </w:rPr>
+        <w:t xml:space="preserve">proof: regression, </w:t>
+      </w:r>
+      <w:proofErr w:type="spellStart"/>
+      <w:r>
+        <w:rPr>
+          <w:rFonts w:ascii="Century Gothic" w:hAnsi="Century Gothic"/>
+        </w:rPr>
+        <w:t>r-value</w:t>
+      </w:r>
+      <w:proofErr w:type="spellEnd"/>
+      <w:r>
+        <w:rPr>
+          <w:rFonts w:ascii="Century Gothic" w:hAnsi="Century Gothic"/>
+        </w:rPr>
+        <w:t>, chi square</w:t>
+      </w:r>
+    </w:p>
+    <w:p>
+      <w:pPr>
+        <w:rPr>
+          <w:rFonts w:ascii="Century Gothic" w:hAnsi="Century Gothic"/>
+        </w:rPr>
+      </w:pPr>
+      <w:proofErr w:type="spellStart"/>
+      <w:r>
+        <w:rPr>
+          <w:rFonts w:ascii="Century Gothic" w:hAnsi="Century Gothic"/>
+        </w:rPr>
+        <w:t>i</w:t>
+      </w:r>
+      <w:proofErr w:type="spellEnd"/>
+      <w:r>
+        <w:rPr>
+          <w:rFonts w:ascii="Century Gothic" w:hAnsi="Century Gothic"/>
+        </w:rPr>
+        <w:t xml:space="preserve"> guess second graph could be injuries, and third could be deaths, or graph the chi square (not sure if you can do that)</w:t>
+      </w:r>
+    </w:p>
+    <w:p>
+      <w:pPr>
+        <w:rPr>
+          <w:rFonts w:ascii="Century Gothic" w:hAnsi="Century Gothic"/>
+        </w:rPr>
+      </w:pPr>
+    </w:p>
+    <w:p>
+      <w:pPr>
+        <w:rPr>
+          <w:rFonts w:ascii="Century Gothic" w:hAnsi="Century Gothic"/>
+        </w:rPr>
+      </w:pPr>
+    </w:p>
+    <w:p>
+      <w:pPr>
+        <w:rPr>
+          <w:rFonts w:ascii="Century Gothic" w:hAnsi="Century Gothic"/>
+        </w:rPr>
+      </w:pPr>
+    </w:p>
     <w:p>
       <w:pPr>
         <w:pStyle w:val="ListParagraph"/>
-      </w:pPr>
-    </w:p>
-    <w:p/>
+        <w:rPr>
+          <w:rFonts w:ascii="Century Gothic" w:hAnsi="Century Gothic"/>
+        </w:rPr>
+      </w:pPr>
+    </w:p>
+    <w:p>
+      <w:pPr>
+        <w:rPr>
+          <w:rFonts w:ascii="Century Gothic" w:hAnsi="Century Gothic"/>
+        </w:rPr>
+      </w:pPr>
+    </w:p>
     <w:sectPr>
       <w:pgSz w:w="12240" w:h="15840"/>
       <w:pgMar w:top="1440" w:right="1440" w:bottom="1440" w:left="1440" w:header="720" w:footer="720" w:gutter="0"/>
@@ -2049,7 +2331,6 @@
   <w:style w:type="character" w:default="1" w:styleId="DefaultParagraphFont">
     <w:name w:val="Default Paragraph Font"/>
     <w:uiPriority w:val="1"/>
-    <w:semiHidden/>
     <w:unhideWhenUsed/>
   </w:style>
   <w:style w:type="table" w:default="1" w:styleId="TableNormal">

</xml_diff>

<commit_message>
Final Presentation and WriteUP
</commit_message>
<xml_diff>
--- a/reports/Write-Up /finalwriteup.docx
+++ b/reports/Write-Up /finalwriteup.docx
@@ -5,7 +5,7 @@
     <w:p>
       <w:pPr>
         <w:rPr>
-          <w:rFonts w:ascii="Century Gothic" w:eastAsia="Times New Roman" w:hAnsi="Century Gothic" w:cs="Times New Roman"/>
+          <w:rFonts w:eastAsia="Times New Roman" w:cs="Times New Roman"/>
         </w:rPr>
       </w:pPr>
     </w:p>
@@ -14,15 +14,79 @@
         <w:pStyle w:val="Title"/>
         <w:jc w:val="center"/>
         <w:rPr>
-          <w:rFonts w:eastAsia="Times New Roman"/>
+          <w:rFonts w:asciiTheme="minorHAnsi" w:eastAsia="Times New Roman" w:hAnsiTheme="minorHAnsi"/>
           <w:b/>
         </w:rPr>
       </w:pPr>
-      <w:r>
-        <w:rPr>
-          <w:rFonts w:eastAsia="Times New Roman"/>
+    </w:p>
+    <w:p>
+      <w:pPr>
+        <w:pStyle w:val="Title"/>
+        <w:jc w:val="center"/>
+        <w:rPr>
+          <w:rFonts w:asciiTheme="minorHAnsi" w:eastAsia="Times New Roman" w:hAnsiTheme="minorHAnsi"/>
           <w:b/>
         </w:rPr>
+      </w:pPr>
+    </w:p>
+    <w:p>
+      <w:pPr>
+        <w:pStyle w:val="Title"/>
+        <w:jc w:val="center"/>
+        <w:rPr>
+          <w:rFonts w:asciiTheme="minorHAnsi" w:eastAsia="Times New Roman" w:hAnsiTheme="minorHAnsi"/>
+          <w:b/>
+        </w:rPr>
+      </w:pPr>
+    </w:p>
+    <w:p>
+      <w:pPr>
+        <w:pStyle w:val="Title"/>
+        <w:jc w:val="center"/>
+        <w:rPr>
+          <w:rFonts w:asciiTheme="minorHAnsi" w:eastAsia="Times New Roman" w:hAnsiTheme="minorHAnsi"/>
+          <w:b/>
+        </w:rPr>
+      </w:pPr>
+    </w:p>
+    <w:p>
+      <w:pPr>
+        <w:pStyle w:val="Title"/>
+        <w:jc w:val="center"/>
+        <w:rPr>
+          <w:rFonts w:asciiTheme="minorHAnsi" w:eastAsia="Times New Roman" w:hAnsiTheme="minorHAnsi"/>
+          <w:b/>
+        </w:rPr>
+      </w:pPr>
+    </w:p>
+    <w:p>
+      <w:pPr>
+        <w:pStyle w:val="Title"/>
+        <w:jc w:val="center"/>
+        <w:rPr>
+          <w:rFonts w:asciiTheme="minorHAnsi" w:eastAsia="Times New Roman" w:hAnsiTheme="minorHAnsi"/>
+          <w:b/>
+        </w:rPr>
+      </w:pPr>
+    </w:p>
+    <w:p>
+      <w:pPr>
+        <w:pStyle w:val="Title"/>
+        <w:jc w:val="center"/>
+        <w:rPr>
+          <w:rFonts w:asciiTheme="minorHAnsi" w:eastAsia="Times New Roman" w:hAnsiTheme="minorHAnsi"/>
+          <w:b/>
+          <w:sz w:val="40"/>
+          <w:szCs w:val="40"/>
+        </w:rPr>
+      </w:pPr>
+      <w:r>
+        <w:rPr>
+          <w:rFonts w:asciiTheme="minorHAnsi" w:eastAsia="Times New Roman" w:hAnsiTheme="minorHAnsi"/>
+          <w:b/>
+          <w:sz w:val="40"/>
+          <w:szCs w:val="40"/>
+        </w:rPr>
         <w:t>NYC Traffic Motor Collisions vs. Weather Conditions</w:t>
       </w:r>
     </w:p>
@@ -36,22 +100,27 @@
         <w:jc w:val="center"/>
       </w:pPr>
       <w:r>
-        <w:t>By:</w:t>
+        <w:t xml:space="preserve">By </w:t>
       </w:r>
     </w:p>
     <w:p>
       <w:pPr>
         <w:jc w:val="center"/>
-        <w:rPr>
-          <w:rFonts w:asciiTheme="majorHAnsi" w:eastAsiaTheme="majorEastAsia" w:hAnsiTheme="majorHAnsi" w:cstheme="majorBidi"/>
+      </w:pPr>
+      <w:r>
+        <w:t xml:space="preserve">Team 3: </w:t>
+      </w:r>
+    </w:p>
+    <w:p>
+      <w:pPr>
+        <w:jc w:val="center"/>
+        <w:rPr>
+          <w:rFonts w:eastAsiaTheme="majorEastAsia" w:cstheme="majorBidi"/>
           <w:color w:val="FFFFFF" w:themeColor="background1"/>
           <w:sz w:val="22"/>
           <w:szCs w:val="22"/>
         </w:rPr>
       </w:pPr>
-      <w:r>
-        <w:t xml:space="preserve">Team 3: </w:t>
-      </w:r>
       <w:hyperlink r:id="rId5" w:history="1">
         <w:r>
           <w:rPr>
@@ -64,7 +133,7 @@
       </w:hyperlink>
       <w:r>
         <w:rPr>
-          <w:rFonts w:asciiTheme="majorHAnsi" w:eastAsiaTheme="majorEastAsia" w:hAnsiTheme="majorHAnsi" w:cstheme="majorBidi"/>
+          <w:rFonts w:eastAsiaTheme="majorEastAsia" w:cstheme="majorBidi"/>
           <w:color w:val="FFFFFF" w:themeColor="background1"/>
           <w:sz w:val="22"/>
           <w:szCs w:val="22"/>
@@ -76,7 +145,7 @@
       <w:pPr>
         <w:jc w:val="center"/>
         <w:rPr>
-          <w:rFonts w:asciiTheme="majorHAnsi" w:eastAsiaTheme="majorEastAsia" w:hAnsiTheme="majorHAnsi" w:cstheme="majorBidi"/>
+          <w:rFonts w:eastAsiaTheme="majorEastAsia" w:cstheme="majorBidi"/>
           <w:color w:val="FFFFFF" w:themeColor="background1"/>
           <w:sz w:val="22"/>
           <w:szCs w:val="22"/>
@@ -84,7 +153,7 @@
       </w:pPr>
       <w:r>
         <w:rPr>
-          <w:rFonts w:asciiTheme="majorHAnsi" w:eastAsiaTheme="majorEastAsia" w:hAnsiTheme="majorHAnsi" w:cstheme="majorBidi"/>
+          <w:rFonts w:eastAsiaTheme="majorEastAsia" w:cstheme="majorBidi"/>
           <w:color w:val="FFFFFF" w:themeColor="background1"/>
           <w:sz w:val="22"/>
           <w:szCs w:val="22"/>
@@ -103,7 +172,7 @@
       </w:hyperlink>
       <w:r>
         <w:rPr>
-          <w:rFonts w:asciiTheme="majorHAnsi" w:eastAsiaTheme="majorEastAsia" w:hAnsiTheme="majorHAnsi" w:cstheme="majorBidi"/>
+          <w:rFonts w:eastAsiaTheme="majorEastAsia" w:cstheme="majorBidi"/>
           <w:color w:val="FFFFFF" w:themeColor="background1"/>
           <w:sz w:val="22"/>
           <w:szCs w:val="22"/>
@@ -115,7 +184,7 @@
       <w:pPr>
         <w:jc w:val="center"/>
         <w:rPr>
-          <w:rFonts w:asciiTheme="majorHAnsi" w:eastAsiaTheme="majorEastAsia" w:hAnsiTheme="majorHAnsi" w:cstheme="majorBidi"/>
+          <w:rFonts w:eastAsiaTheme="majorEastAsia" w:cstheme="majorBidi"/>
           <w:color w:val="FFFFFF" w:themeColor="background1"/>
           <w:sz w:val="22"/>
           <w:szCs w:val="22"/>
@@ -123,7 +192,7 @@
       </w:pPr>
       <w:r>
         <w:rPr>
-          <w:rFonts w:asciiTheme="majorHAnsi" w:eastAsiaTheme="majorEastAsia" w:hAnsiTheme="majorHAnsi" w:cstheme="majorBidi"/>
+          <w:rFonts w:eastAsiaTheme="majorEastAsia" w:cstheme="majorBidi"/>
           <w:color w:val="FFFFFF" w:themeColor="background1"/>
           <w:sz w:val="22"/>
           <w:szCs w:val="22"/>
@@ -142,7 +211,7 @@
       </w:hyperlink>
       <w:r>
         <w:rPr>
-          <w:rFonts w:asciiTheme="majorHAnsi" w:eastAsiaTheme="majorEastAsia" w:hAnsiTheme="majorHAnsi" w:cstheme="majorBidi"/>
+          <w:rFonts w:eastAsiaTheme="majorEastAsia" w:cstheme="majorBidi"/>
           <w:color w:val="FFFFFF" w:themeColor="background1"/>
           <w:sz w:val="22"/>
           <w:szCs w:val="22"/>
@@ -171,44 +240,20 @@
         <w:spacing w:line="259" w:lineRule="auto"/>
         <w:ind w:left="720"/>
         <w:rPr>
-          <w:rFonts w:ascii="Century Gothic" w:eastAsia="Times New Roman" w:hAnsi="Century Gothic" w:cs="Times New Roman"/>
-        </w:rPr>
-      </w:pPr>
-      <w:r>
-        <w:rPr>
-          <w:rFonts w:ascii="Century Gothic" w:eastAsia="Times New Roman" w:hAnsi="Century Gothic" w:cs="Times New Roman"/>
+          <w:rFonts w:asciiTheme="minorHAnsi" w:eastAsia="Times New Roman" w:hAnsiTheme="minorHAnsi" w:cs="Times New Roman"/>
+        </w:rPr>
+      </w:pPr>
+      <w:r>
+        <w:rPr>
+          <w:rFonts w:asciiTheme="minorHAnsi" w:eastAsia="Times New Roman" w:hAnsiTheme="minorHAnsi" w:cs="Times New Roman"/>
         </w:rPr>
         <w:br w:type="page"/>
       </w:r>
     </w:p>
     <w:p>
       <w:pPr>
-        <w:pStyle w:val="Heading2"/>
-        <w:rPr>
-          <w:color w:val="FFFFFF" w:themeColor="background1"/>
-          <w:sz w:val="22"/>
-          <w:szCs w:val="22"/>
-        </w:rPr>
-      </w:pPr>
-    </w:p>
-    <w:p>
-      <w:pPr>
-        <w:rPr>
-          <w:rFonts w:ascii="Century Gothic" w:eastAsia="Times New Roman" w:hAnsi="Century Gothic" w:cs="Times New Roman"/>
-        </w:rPr>
-      </w:pPr>
-    </w:p>
-    <w:p>
-      <w:pPr>
-        <w:rPr>
-          <w:rFonts w:ascii="Century Gothic" w:eastAsia="Times New Roman" w:hAnsi="Century Gothic" w:cs="Times New Roman"/>
-        </w:rPr>
-      </w:pPr>
-    </w:p>
-    <w:p>
-      <w:pPr>
-        <w:rPr>
-          <w:rFonts w:ascii="Century Gothic" w:hAnsi="Century Gothic" w:cs="Arial"/>
+        <w:rPr>
+          <w:rFonts w:cs="Arial"/>
           <w:color w:val="000000"/>
           <w:sz w:val="22"/>
           <w:szCs w:val="22"/>
@@ -216,18 +261,19 @@
       </w:pPr>
       <w:r>
         <w:rPr>
-          <w:rFonts w:ascii="Century Gothic" w:hAnsi="Century Gothic" w:cs="Arial"/>
+          <w:rFonts w:cs="Arial"/>
           <w:b/>
           <w:bCs/>
           <w:color w:val="000000"/>
           <w:sz w:val="22"/>
           <w:szCs w:val="22"/>
         </w:rPr>
+        <w:lastRenderedPageBreak/>
         <w:t>Overview:</w:t>
       </w:r>
       <w:r>
         <w:rPr>
-          <w:rFonts w:ascii="Century Gothic" w:hAnsi="Century Gothic" w:cs="Arial"/>
+          <w:rFonts w:cs="Arial"/>
           <w:color w:val="000000"/>
           <w:sz w:val="22"/>
           <w:szCs w:val="22"/>
@@ -238,19 +284,19 @@
     <w:p>
       <w:pPr>
         <w:rPr>
-          <w:rFonts w:ascii="Century Gothic" w:hAnsi="Century Gothic" w:cs="Times New Roman"/>
-        </w:rPr>
-      </w:pPr>
-    </w:p>
-    <w:p>
-      <w:pPr>
-        <w:rPr>
-          <w:rFonts w:ascii="Century Gothic" w:hAnsi="Century Gothic" w:cs="Times New Roman"/>
-        </w:rPr>
-      </w:pPr>
-      <w:r>
-        <w:rPr>
-          <w:rFonts w:ascii="Century Gothic" w:hAnsi="Century Gothic" w:cs="Arial"/>
+          <w:rFonts w:cs="Times New Roman"/>
+        </w:rPr>
+      </w:pPr>
+    </w:p>
+    <w:p>
+      <w:pPr>
+        <w:rPr>
+          <w:rFonts w:cs="Times New Roman"/>
+        </w:rPr>
+      </w:pPr>
+      <w:r>
+        <w:rPr>
+          <w:rFonts w:cs="Arial"/>
           <w:color w:val="24292E"/>
           <w:shd w:val="clear" w:color="auto" w:fill="FFFFFF"/>
         </w:rPr>
@@ -258,7 +304,7 @@
       </w:r>
       <w:r>
         <w:rPr>
-          <w:rFonts w:ascii="Century Gothic" w:hAnsi="Century Gothic" w:cs="Arial"/>
+          <w:rFonts w:cs="Arial"/>
           <w:color w:val="24292E"/>
           <w:shd w:val="clear" w:color="auto" w:fill="FFFFFF"/>
         </w:rPr>
@@ -266,7 +312,7 @@
       </w:r>
       <w:r>
         <w:rPr>
-          <w:rFonts w:ascii="Century Gothic" w:hAnsi="Century Gothic" w:cs="Arial"/>
+          <w:rFonts w:cs="Arial"/>
           <w:color w:val="24292E"/>
           <w:shd w:val="clear" w:color="auto" w:fill="FFFFFF"/>
         </w:rPr>
@@ -274,7 +320,7 @@
       </w:r>
       <w:r>
         <w:rPr>
-          <w:rFonts w:ascii="Century Gothic" w:hAnsi="Century Gothic" w:cs="Arial"/>
+          <w:rFonts w:cs="Arial"/>
           <w:color w:val="24292E"/>
           <w:shd w:val="clear" w:color="auto" w:fill="FFFFFF"/>
         </w:rPr>
@@ -282,7 +328,7 @@
       </w:r>
       <w:r>
         <w:rPr>
-          <w:rFonts w:ascii="Century Gothic" w:hAnsi="Century Gothic" w:cs="Arial"/>
+          <w:rFonts w:cs="Arial"/>
           <w:color w:val="24292E"/>
           <w:shd w:val="clear" w:color="auto" w:fill="FFFFFF"/>
         </w:rPr>
@@ -290,15 +336,31 @@
       </w:r>
       <w:r>
         <w:rPr>
-          <w:rFonts w:ascii="Century Gothic" w:hAnsi="Century Gothic" w:cs="Arial"/>
-          <w:color w:val="24292E"/>
-          <w:shd w:val="clear" w:color="auto" w:fill="FFFFFF"/>
-        </w:rPr>
-        <w:t>thy equitable mobility for all” by discovering trends in motor vehicle traffic collisions. Through data</w:t>
-      </w:r>
-      <w:r>
-        <w:rPr>
-          <w:rFonts w:ascii="Century Gothic" w:hAnsi="Century Gothic" w:cs="Arial"/>
+          <w:rFonts w:cs="Arial"/>
+          <w:color w:val="24292E"/>
+          <w:shd w:val="clear" w:color="auto" w:fill="FFFFFF"/>
+        </w:rPr>
+        <w:t>thy equitable mobility for all” by</w:t>
+      </w:r>
+      <w:r>
+        <w:rPr>
+          <w:rFonts w:cs="Arial"/>
+          <w:color w:val="24292E"/>
+          <w:shd w:val="clear" w:color="auto" w:fill="FFFFFF"/>
+        </w:rPr>
+        <w:t xml:space="preserve"> analyzing city data and</w:t>
+      </w:r>
+      <w:r>
+        <w:rPr>
+          <w:rFonts w:cs="Arial"/>
+          <w:color w:val="24292E"/>
+          <w:shd w:val="clear" w:color="auto" w:fill="FFFFFF"/>
+        </w:rPr>
+        <w:t xml:space="preserve"> discovering trends in motor vehicle traffic collisions. Through data</w:t>
+      </w:r>
+      <w:r>
+        <w:rPr>
+          <w:rFonts w:cs="Arial"/>
           <w:color w:val="24292E"/>
           <w:shd w:val="clear" w:color="auto" w:fill="FFFFFF"/>
         </w:rPr>
@@ -306,7 +368,7 @@
       </w:r>
       <w:r>
         <w:rPr>
-          <w:rFonts w:ascii="Century Gothic" w:hAnsi="Century Gothic" w:cs="Arial"/>
+          <w:rFonts w:cs="Arial"/>
           <w:color w:val="24292E"/>
           <w:shd w:val="clear" w:color="auto" w:fill="FFFFFF"/>
         </w:rPr>
@@ -314,7 +376,7 @@
       </w:r>
       <w:r>
         <w:rPr>
-          <w:rFonts w:ascii="Century Gothic" w:hAnsi="Century Gothic" w:cs="Arial"/>
+          <w:rFonts w:cs="Arial"/>
           <w:color w:val="24292E"/>
           <w:shd w:val="clear" w:color="auto" w:fill="FFFFFF"/>
         </w:rPr>
@@ -322,7 +384,7 @@
       </w:r>
       <w:r>
         <w:rPr>
-          <w:rFonts w:ascii="Century Gothic" w:hAnsi="Century Gothic" w:cs="Arial"/>
+          <w:rFonts w:cs="Arial"/>
           <w:color w:val="24292E"/>
           <w:shd w:val="clear" w:color="auto" w:fill="FFFFFF"/>
         </w:rPr>
@@ -330,7 +392,7 @@
       </w:r>
       <w:r>
         <w:rPr>
-          <w:rFonts w:ascii="Century Gothic" w:hAnsi="Century Gothic" w:cs="Arial"/>
+          <w:rFonts w:cs="Arial"/>
           <w:color w:val="24292E"/>
           <w:shd w:val="clear" w:color="auto" w:fill="FFFFFF"/>
         </w:rPr>
@@ -338,7 +400,7 @@
       </w:r>
       <w:r>
         <w:rPr>
-          <w:rFonts w:ascii="Century Gothic" w:hAnsi="Century Gothic" w:cs="Arial"/>
+          <w:rFonts w:cs="Arial"/>
           <w:color w:val="24292E"/>
           <w:shd w:val="clear" w:color="auto" w:fill="FFFFFF"/>
         </w:rPr>
@@ -346,7 +408,15 @@
       </w:r>
       <w:r>
         <w:rPr>
-          <w:rFonts w:ascii="Century Gothic" w:hAnsi="Century Gothic" w:cs="Arial"/>
+          <w:rFonts w:cs="Arial"/>
+          <w:color w:val="24292E"/>
+          <w:shd w:val="clear" w:color="auto" w:fill="FFFFFF"/>
+        </w:rPr>
+        <w:t xml:space="preserve">changes in </w:t>
+      </w:r>
+      <w:r>
+        <w:rPr>
+          <w:rFonts w:cs="Arial"/>
           <w:color w:val="24292E"/>
           <w:shd w:val="clear" w:color="auto" w:fill="FFFFFF"/>
         </w:rPr>
@@ -354,7 +424,7 @@
       </w:r>
       <w:r>
         <w:rPr>
-          <w:rFonts w:ascii="Century Gothic" w:hAnsi="Century Gothic" w:cs="Arial"/>
+          <w:rFonts w:cs="Arial"/>
           <w:color w:val="24292E"/>
           <w:shd w:val="clear" w:color="auto" w:fill="FFFFFF"/>
         </w:rPr>
@@ -362,7 +432,7 @@
       </w:r>
       <w:r>
         <w:rPr>
-          <w:rFonts w:ascii="Century Gothic" w:hAnsi="Century Gothic" w:cs="Arial"/>
+          <w:rFonts w:cs="Arial"/>
           <w:color w:val="24292E"/>
           <w:shd w:val="clear" w:color="auto" w:fill="FFFFFF"/>
         </w:rPr>
@@ -370,7 +440,7 @@
       </w:r>
       <w:r>
         <w:rPr>
-          <w:rFonts w:ascii="Century Gothic" w:hAnsi="Century Gothic" w:cs="Arial"/>
+          <w:rFonts w:cs="Arial"/>
           <w:color w:val="24292E"/>
           <w:shd w:val="clear" w:color="auto" w:fill="FFFFFF"/>
         </w:rPr>
@@ -378,7 +448,7 @@
       </w:r>
       <w:r>
         <w:rPr>
-          <w:rFonts w:ascii="Century Gothic" w:hAnsi="Century Gothic" w:cs="Arial"/>
+          <w:rFonts w:cs="Arial"/>
           <w:color w:val="24292E"/>
           <w:shd w:val="clear" w:color="auto" w:fill="FFFFFF"/>
         </w:rPr>
@@ -386,7 +456,7 @@
       </w:r>
       <w:r>
         <w:rPr>
-          <w:rFonts w:ascii="Century Gothic" w:hAnsi="Century Gothic" w:cs="Arial"/>
+          <w:rFonts w:cs="Arial"/>
           <w:color w:val="24292E"/>
           <w:shd w:val="clear" w:color="auto" w:fill="FFFFFF"/>
         </w:rPr>
@@ -397,25 +467,19 @@
       <w:pPr>
         <w:spacing w:after="240"/>
         <w:rPr>
-          <w:rFonts w:ascii="Century Gothic" w:eastAsia="Times New Roman" w:hAnsi="Century Gothic" w:cs="Times New Roman"/>
-        </w:rPr>
-      </w:pPr>
-      <w:r>
-        <w:rPr>
-          <w:rFonts w:ascii="Century Gothic" w:eastAsia="Times New Roman" w:hAnsi="Century Gothic" w:cs="Times New Roman"/>
-        </w:rPr>
-        <w:br/>
-      </w:r>
-    </w:p>
-    <w:p>
-      <w:pPr>
-        <w:rPr>
-          <w:rFonts w:ascii="Century Gothic" w:hAnsi="Century Gothic" w:cs="Times New Roman"/>
-        </w:rPr>
-      </w:pPr>
-      <w:r>
-        <w:rPr>
-          <w:rFonts w:ascii="Century Gothic" w:hAnsi="Century Gothic" w:cs="Arial"/>
+          <w:rFonts w:eastAsia="Times New Roman" w:cs="Times New Roman"/>
+        </w:rPr>
+      </w:pPr>
+    </w:p>
+    <w:p>
+      <w:pPr>
+        <w:rPr>
+          <w:rFonts w:cs="Times New Roman"/>
+        </w:rPr>
+      </w:pPr>
+      <w:r>
+        <w:rPr>
+          <w:rFonts w:cs="Arial"/>
           <w:b/>
           <w:bCs/>
           <w:color w:val="24292E"/>
@@ -427,19 +491,16 @@
     <w:p>
       <w:pPr>
         <w:rPr>
-          <w:rFonts w:ascii="Century Gothic" w:eastAsia="Times New Roman" w:hAnsi="Century Gothic" w:cs="Times New Roman"/>
-        </w:rPr>
-      </w:pPr>
-    </w:p>
-    <w:p>
-      <w:pPr>
-        <w:rPr>
-          <w:rFonts w:ascii="Century Gothic" w:hAnsi="Century Gothic" w:cs="Times New Roman"/>
-        </w:rPr>
-      </w:pPr>
-      <w:r>
-        <w:rPr>
-          <w:rFonts w:ascii="Century Gothic" w:hAnsi="Century Gothic" w:cs="Arial"/>
+          <w:rFonts w:cs="Times New Roman"/>
+          <w:i/>
+          <w:iCs/>
+          <w:color w:val="24292E"/>
+          <w:shd w:val="clear" w:color="auto" w:fill="FFFFFF"/>
+        </w:rPr>
+      </w:pPr>
+      <w:r>
+        <w:rPr>
+          <w:rFonts w:cs="Arial"/>
           <w:color w:val="24292E"/>
           <w:shd w:val="clear" w:color="auto" w:fill="FFFFFF"/>
         </w:rPr>
@@ -447,7 +508,7 @@
       </w:r>
       <w:r>
         <w:rPr>
-          <w:rFonts w:ascii="Century Gothic" w:hAnsi="Century Gothic" w:cs="Arial"/>
+          <w:rFonts w:cs="Arial"/>
           <w:color w:val="24292E"/>
           <w:shd w:val="clear" w:color="auto" w:fill="FFFFFF"/>
         </w:rPr>
@@ -455,7 +516,7 @@
       </w:r>
       <w:r>
         <w:rPr>
-          <w:rFonts w:ascii="Century Gothic" w:hAnsi="Century Gothic" w:cs="Arial"/>
+          <w:rFonts w:cs="Arial"/>
           <w:color w:val="24292E"/>
           <w:shd w:val="clear" w:color="auto" w:fill="FFFFFF"/>
         </w:rPr>
@@ -463,7 +524,7 @@
       </w:r>
       <w:r>
         <w:rPr>
-          <w:rFonts w:ascii="Century Gothic" w:hAnsi="Century Gothic" w:cs="Arial"/>
+          <w:rFonts w:cs="Arial"/>
           <w:color w:val="24292E"/>
           <w:shd w:val="clear" w:color="auto" w:fill="FFFFFF"/>
         </w:rPr>
@@ -471,7 +532,7 @@
       </w:r>
       <w:r>
         <w:rPr>
-          <w:rFonts w:ascii="Century Gothic" w:hAnsi="Century Gothic" w:cs="Arial"/>
+          <w:rFonts w:cs="Arial"/>
           <w:color w:val="24292E"/>
           <w:shd w:val="clear" w:color="auto" w:fill="FFFFFF"/>
         </w:rPr>
@@ -479,7 +540,7 @@
       </w:r>
       <w:r>
         <w:rPr>
-          <w:rFonts w:ascii="Century Gothic" w:hAnsi="Century Gothic" w:cs="Arial"/>
+          <w:rFonts w:cs="Arial"/>
           <w:color w:val="24292E"/>
           <w:shd w:val="clear" w:color="auto" w:fill="FFFFFF"/>
         </w:rPr>
@@ -487,7 +548,7 @@
       </w:r>
       <w:r>
         <w:rPr>
-          <w:rFonts w:ascii="Century Gothic" w:hAnsi="Century Gothic" w:cs="Arial"/>
+          <w:rFonts w:cs="Arial"/>
           <w:color w:val="24292E"/>
           <w:shd w:val="clear" w:color="auto" w:fill="FFFFFF"/>
         </w:rPr>
@@ -495,7 +556,7 @@
       </w:r>
       <w:r>
         <w:rPr>
-          <w:rFonts w:ascii="Century Gothic" w:hAnsi="Century Gothic" w:cs="Arial"/>
+          <w:rFonts w:cs="Arial"/>
           <w:color w:val="000000"/>
           <w:sz w:val="22"/>
           <w:szCs w:val="22"/>
@@ -504,7 +565,7 @@
       </w:r>
       <w:r>
         <w:rPr>
-          <w:rFonts w:ascii="Century Gothic" w:hAnsi="Century Gothic" w:cs="Arial"/>
+          <w:rFonts w:cs="Arial"/>
           <w:color w:val="000000"/>
           <w:sz w:val="22"/>
           <w:szCs w:val="22"/>
@@ -513,7 +574,7 @@
       </w:r>
       <w:r>
         <w:rPr>
-          <w:rFonts w:ascii="Century Gothic" w:hAnsi="Century Gothic" w:cs="Arial"/>
+          <w:rFonts w:cs="Arial"/>
           <w:color w:val="000000"/>
           <w:sz w:val="22"/>
           <w:szCs w:val="22"/>
@@ -522,7 +583,7 @@
       </w:r>
       <w:r>
         <w:rPr>
-          <w:rFonts w:ascii="Century Gothic" w:hAnsi="Century Gothic" w:cs="Times New Roman"/>
+          <w:rFonts w:cs="Times New Roman"/>
           <w:i/>
           <w:iCs/>
           <w:color w:val="24292E"/>
@@ -532,7 +593,7 @@
       </w:r>
       <w:r>
         <w:rPr>
-          <w:rFonts w:ascii="Century Gothic" w:hAnsi="Century Gothic" w:cs="Times New Roman"/>
+          <w:rFonts w:cs="Times New Roman"/>
           <w:i/>
           <w:iCs/>
           <w:color w:val="24292E"/>
@@ -543,218 +604,86 @@
     </w:p>
     <w:p>
       <w:pPr>
-        <w:spacing w:after="240"/>
-        <w:rPr>
-          <w:rFonts w:ascii="Century Gothic" w:hAnsi="Century Gothic"/>
-          <w:sz w:val="36"/>
-          <w:szCs w:val="36"/>
-        </w:rPr>
-      </w:pPr>
-      <w:r>
-        <w:rPr>
-          <w:rFonts w:ascii="Century Gothic" w:eastAsia="Times New Roman" w:hAnsi="Century Gothic" w:cs="Times New Roman"/>
+        <w:rPr>
+          <w:rFonts w:cs="Times New Roman"/>
+          <w:i/>
+          <w:iCs/>
+          <w:color w:val="24292E"/>
+          <w:shd w:val="clear" w:color="auto" w:fill="FFFFFF"/>
+        </w:rPr>
+      </w:pPr>
+    </w:p>
+    <w:p>
+      <w:pPr>
+        <w:pStyle w:val="NoSpacing"/>
+        <w:rPr>
+          <w:rFonts w:cs="Times New Roman"/>
+          <w:b/>
+        </w:rPr>
+      </w:pPr>
+      <w:r>
+        <w:rPr>
+          <w:rFonts w:cs="Times New Roman"/>
+          <w:b/>
+          <w:iCs/>
+          <w:color w:val="24292E"/>
+          <w:shd w:val="clear" w:color="auto" w:fill="FFFFFF"/>
+        </w:rPr>
+        <w:t>The Question:</w:t>
+      </w:r>
+      <w:r>
+        <w:rPr>
+          <w:rFonts w:eastAsia="Times New Roman" w:cs="Times New Roman"/>
         </w:rPr>
         <w:br/>
       </w:r>
       <w:r>
-        <w:rPr>
-          <w:rFonts w:ascii="Century Gothic" w:eastAsia="Times New Roman" w:hAnsi="Century Gothic" w:cs="Times New Roman"/>
-        </w:rPr>
-        <w:br/>
-      </w:r>
-      <w:r>
-        <w:rPr>
-          <w:rFonts w:ascii="Century Gothic" w:hAnsi="Century Gothic" w:cs="Times New Roman"/>
-          <w:sz w:val="36"/>
-          <w:szCs w:val="36"/>
-        </w:rPr>
-        <w:br/>
-      </w:r>
-    </w:p>
-    <w:p>
-      <w:pPr>
-        <w:spacing w:after="240"/>
-        <w:rPr>
-          <w:rFonts w:ascii="Century Gothic" w:hAnsi="Century Gothic"/>
-          <w:sz w:val="36"/>
-          <w:szCs w:val="36"/>
-        </w:rPr>
-      </w:pPr>
-    </w:p>
-    <w:p>
-      <w:pPr>
-        <w:spacing w:after="240"/>
-        <w:rPr>
-          <w:rFonts w:ascii="Century Gothic" w:hAnsi="Century Gothic"/>
-          <w:sz w:val="36"/>
-          <w:szCs w:val="36"/>
-        </w:rPr>
-      </w:pPr>
-    </w:p>
-    <w:p>
-      <w:pPr>
-        <w:spacing w:after="240"/>
-        <w:rPr>
-          <w:rFonts w:ascii="Century Gothic" w:hAnsi="Century Gothic"/>
-          <w:sz w:val="36"/>
-          <w:szCs w:val="36"/>
-        </w:rPr>
-      </w:pPr>
-    </w:p>
-    <w:p>
-      <w:pPr>
-        <w:spacing w:after="240"/>
-        <w:rPr>
-          <w:rFonts w:ascii="Century Gothic" w:hAnsi="Century Gothic"/>
-          <w:sz w:val="36"/>
-          <w:szCs w:val="36"/>
-        </w:rPr>
-      </w:pPr>
-    </w:p>
-    <w:p>
-      <w:pPr>
-        <w:spacing w:after="240"/>
-        <w:rPr>
-          <w:rFonts w:ascii="Century Gothic" w:hAnsi="Century Gothic"/>
-          <w:sz w:val="36"/>
-          <w:szCs w:val="36"/>
-        </w:rPr>
-      </w:pPr>
-    </w:p>
-    <w:p>
-      <w:pPr>
-        <w:spacing w:after="240"/>
-        <w:rPr>
-          <w:rFonts w:ascii="Century Gothic" w:hAnsi="Century Gothic"/>
-          <w:sz w:val="36"/>
-          <w:szCs w:val="36"/>
-        </w:rPr>
-      </w:pPr>
-    </w:p>
-    <w:p>
-      <w:pPr>
-        <w:spacing w:after="240"/>
-        <w:rPr>
-          <w:rFonts w:ascii="Century Gothic" w:hAnsi="Century Gothic" w:cs="Arial"/>
-          <w:color w:val="000000"/>
-          <w:sz w:val="32"/>
-          <w:szCs w:val="32"/>
-        </w:rPr>
-      </w:pPr>
-      <w:r>
-        <w:rPr>
-          <w:rFonts w:ascii="Century Gothic" w:hAnsi="Century Gothic"/>
-          <w:b/>
-          <w:sz w:val="32"/>
-          <w:szCs w:val="32"/>
-        </w:rPr>
-        <w:t>DO WEATHER CONDITIONS HAVE AN EFFECT ON MOTOR TRAFFIC COLLISIONS IN NYC</w:t>
-      </w:r>
-      <w:r>
-        <w:rPr>
-          <w:rFonts w:ascii="Century Gothic" w:hAnsi="Century Gothic"/>
-          <w:sz w:val="32"/>
-          <w:szCs w:val="32"/>
-        </w:rPr>
-        <w:t>?</w:t>
-      </w:r>
-    </w:p>
-    <w:p>
-      <w:pPr>
-        <w:rPr>
-          <w:rFonts w:ascii="Century Gothic" w:hAnsi="Century Gothic"/>
-        </w:rPr>
-      </w:pPr>
-    </w:p>
-    <w:p>
-      <w:pPr>
-        <w:rPr>
-          <w:rFonts w:ascii="Century Gothic" w:hAnsi="Century Gothic"/>
-        </w:rPr>
-      </w:pPr>
-    </w:p>
-    <w:p>
-      <w:pPr>
-        <w:rPr>
-          <w:rFonts w:ascii="Century Gothic" w:hAnsi="Century Gothic"/>
-        </w:rPr>
-      </w:pPr>
-    </w:p>
-    <w:p>
-      <w:pPr>
-        <w:rPr>
-          <w:rFonts w:ascii="Century Gothic" w:eastAsiaTheme="minorEastAsia" w:hAnsi="Century Gothic"/>
+        <w:t>Do weather conditions have an effect on traffic collisions in New York City? Furthermore; w</w:t>
+      </w:r>
+      <w:r>
+        <w:t>hich type of weather has the highest occurrence of collisions?</w:t>
+      </w:r>
+    </w:p>
+    <w:p>
+      <w:pPr>
+        <w:rPr>
+          <w:rFonts w:eastAsiaTheme="minorEastAsia"/>
           <w:b/>
           <w:bCs/>
           <w:color w:val="5A5A5A" w:themeColor="text1" w:themeTint="A5"/>
           <w:spacing w:val="15"/>
-          <w:sz w:val="28"/>
-          <w:szCs w:val="28"/>
-        </w:rPr>
-      </w:pPr>
-      <w:r>
-        <w:rPr>
-          <w:rFonts w:ascii="Century Gothic" w:eastAsiaTheme="minorEastAsia" w:hAnsi="Century Gothic"/>
-          <w:b/>
-          <w:bCs/>
-          <w:color w:val="5A5A5A" w:themeColor="text1" w:themeTint="A5"/>
-          <w:spacing w:val="15"/>
-          <w:sz w:val="28"/>
-          <w:szCs w:val="28"/>
-        </w:rPr>
-        <w:t>Which type of weather has the highest occurrence of collisions?</w:t>
-      </w:r>
-    </w:p>
-    <w:p>
-      <w:pPr>
-        <w:rPr>
-          <w:rFonts w:ascii="Century Gothic" w:eastAsiaTheme="minorEastAsia" w:hAnsi="Century Gothic"/>
-          <w:b/>
-          <w:bCs/>
-          <w:color w:val="5A5A5A" w:themeColor="text1" w:themeTint="A5"/>
-          <w:spacing w:val="15"/>
-        </w:rPr>
-      </w:pPr>
-    </w:p>
-    <w:p>
-      <w:pPr>
-        <w:rPr>
-          <w:rFonts w:ascii="Century Gothic" w:hAnsi="Century Gothic"/>
+        </w:rPr>
+      </w:pPr>
+    </w:p>
+    <w:p>
+      <w:pPr>
+        <w:rPr>
           <w:sz w:val="22"/>
           <w:szCs w:val="22"/>
         </w:rPr>
       </w:pPr>
       <w:r>
         <w:rPr>
-          <w:rFonts w:ascii="Century Gothic" w:hAnsi="Century Gothic"/>
           <w:sz w:val="22"/>
           <w:szCs w:val="22"/>
         </w:rPr>
         <w:t xml:space="preserve">Partly cloudy days and nights had the highest occurrence of collisions out of all weather detail types </w:t>
       </w:r>
     </w:p>
-    <w:p>
-      <w:pPr>
-        <w:rPr>
-          <w:rFonts w:ascii="Century Gothic" w:hAnsi="Century Gothic"/>
-        </w:rPr>
-      </w:pPr>
-    </w:p>
-    <w:p>
-      <w:pPr>
-        <w:rPr>
-          <w:rFonts w:ascii="Century Gothic" w:hAnsi="Century Gothic"/>
-        </w:rPr>
-      </w:pPr>
-      <w:r>
-        <w:rPr>
-          <w:rFonts w:ascii="Century Gothic" w:hAnsi="Century Gothic"/>
+    <w:p/>
+    <w:p>
+      <w:pPr>
+        <w:jc w:val="center"/>
+      </w:pPr>
+      <w:r>
+        <w:rPr>
+          <w:noProof/>
         </w:rPr>
         <w:drawing>
-          <wp:inline distT="0" distB="0" distL="0" distR="0" wp14:anchorId="37F95D9F" wp14:editId="15A3AEAD">
-            <wp:extent cx="5943600" cy="2948940"/>
-            <wp:effectExtent l="0" t="0" r="0" b="0"/>
-            <wp:docPr id="2" name="Content Placeholder 2"/>
+          <wp:inline distT="0" distB="0" distL="0" distR="0" wp14:anchorId="33F40A69" wp14:editId="79CFCAFA">
+            <wp:extent cx="4671391" cy="2870210"/>
+            <wp:effectExtent l="0" t="0" r="2540" b="0"/>
+            <wp:docPr id="2" name="Content Placeholder 6"/>
             <wp:cNvGraphicFramePr>
               <a:graphicFrameLocks xmlns:a="http://schemas.openxmlformats.org/drawingml/2006/main" noGrp="1" noChangeAspect="1"/>
             </wp:cNvGraphicFramePr>
@@ -762,7 +691,7 @@
               <a:graphicData uri="http://schemas.openxmlformats.org/drawingml/2006/picture">
                 <pic:pic xmlns:pic="http://schemas.openxmlformats.org/drawingml/2006/picture">
                   <pic:nvPicPr>
-                    <pic:cNvPr id="2" name="Content Placeholder 2"/>
+                    <pic:cNvPr id="2" name="Content Placeholder 6"/>
                     <pic:cNvPicPr>
                       <a:picLocks noGrp="1" noChangeAspect="1"/>
                     </pic:cNvPicPr>
@@ -782,7 +711,7 @@
                   <pic:spPr>
                     <a:xfrm>
                       <a:off x="0" y="0"/>
-                      <a:ext cx="5943600" cy="2948940"/>
+                      <a:ext cx="4689819" cy="2881533"/>
                     </a:xfrm>
                     <a:prstGeom prst="rect">
                       <a:avLst/>
@@ -797,341 +726,124 @@
     </w:p>
     <w:p>
       <w:pPr>
-        <w:rPr>
-          <w:rFonts w:ascii="Century Gothic" w:hAnsi="Century Gothic"/>
+        <w:jc w:val="center"/>
+        <w:rPr>
+          <w:rStyle w:val="Strong"/>
+          <w:b w:val="0"/>
+          <w:bCs w:val="0"/>
           <w:sz w:val="18"/>
           <w:szCs w:val="18"/>
         </w:rPr>
       </w:pPr>
-    </w:p>
-    <w:p>
-      <w:pPr>
-        <w:jc w:val="center"/>
-        <w:rPr>
-          <w:rFonts w:ascii="Century Gothic" w:hAnsi="Century Gothic"/>
+      <w:r>
+        <w:rPr>
           <w:sz w:val="18"/>
           <w:szCs w:val="18"/>
         </w:rPr>
-      </w:pPr>
-      <w:r>
-        <w:rPr>
-          <w:rFonts w:ascii="Century Gothic" w:hAnsi="Century Gothic"/>
+        <w:t xml:space="preserve">FIGURE </w:t>
+      </w:r>
+      <w:r>
+        <w:rPr>
           <w:sz w:val="18"/>
           <w:szCs w:val="18"/>
         </w:rPr>
-        <w:t xml:space="preserve">FIGURE </w:t>
-      </w:r>
-      <w:r>
-        <w:rPr>
-          <w:rFonts w:ascii="Century Gothic" w:hAnsi="Century Gothic"/>
+        <w:t>1</w:t>
+      </w:r>
+      <w:r>
+        <w:rPr>
           <w:sz w:val="18"/>
           <w:szCs w:val="18"/>
         </w:rPr>
-        <w:t>1</w:t>
-      </w:r>
-      <w:r>
-        <w:rPr>
-          <w:rFonts w:ascii="Century Gothic" w:hAnsi="Century Gothic"/>
-          <w:sz w:val="18"/>
-          <w:szCs w:val="18"/>
-        </w:rPr>
         <w:t>: INJURIES VS WEATHER DETAIL SUMMARY</w:t>
       </w:r>
     </w:p>
     <w:p>
       <w:pPr>
-        <w:pStyle w:val="Subtitle"/>
         <w:rPr>
           <w:rStyle w:val="Strong"/>
-          <w:rFonts w:ascii="Century Gothic" w:hAnsi="Century Gothic"/>
-          <w:sz w:val="24"/>
-          <w:szCs w:val="24"/>
-        </w:rPr>
-      </w:pPr>
-    </w:p>
-    <w:p>
-      <w:pPr>
-        <w:pStyle w:val="Subtitle"/>
-        <w:numPr>
-          <w:ilvl w:val="0"/>
-          <w:numId w:val="0"/>
-        </w:numPr>
+        </w:rPr>
+      </w:pPr>
+      <w:r>
         <w:rPr>
           <w:rStyle w:val="Strong"/>
-          <w:rFonts w:ascii="Century Gothic" w:hAnsi="Century Gothic"/>
-          <w:sz w:val="24"/>
-          <w:szCs w:val="24"/>
-        </w:rPr>
-      </w:pPr>
-    </w:p>
-    <w:p>
-      <w:pPr>
-        <w:pStyle w:val="Subtitle"/>
-        <w:numPr>
-          <w:ilvl w:val="0"/>
-          <w:numId w:val="0"/>
-        </w:numPr>
+        </w:rPr>
+        <w:br w:type="page"/>
+      </w:r>
+    </w:p>
+    <w:p>
+      <w:pPr>
         <w:rPr>
           <w:rStyle w:val="Strong"/>
-          <w:rFonts w:ascii="Century Gothic" w:hAnsi="Century Gothic"/>
-          <w:sz w:val="24"/>
-          <w:szCs w:val="24"/>
-        </w:rPr>
-      </w:pPr>
-    </w:p>
-    <w:p>
-      <w:pPr>
-        <w:pStyle w:val="Subtitle"/>
-        <w:numPr>
-          <w:ilvl w:val="0"/>
-          <w:numId w:val="0"/>
-        </w:numPr>
+        </w:rPr>
+      </w:pPr>
+      <w:r>
         <w:rPr>
           <w:rStyle w:val="Strong"/>
-          <w:rFonts w:ascii="Century Gothic" w:hAnsi="Century Gothic"/>
-          <w:sz w:val="24"/>
-          <w:szCs w:val="24"/>
-        </w:rPr>
-      </w:pPr>
-    </w:p>
-    <w:p>
-      <w:pPr>
-        <w:pStyle w:val="Subtitle"/>
-        <w:numPr>
-          <w:ilvl w:val="0"/>
-          <w:numId w:val="0"/>
-        </w:numPr>
+        </w:rPr>
+        <w:t>Does the cloudiness have a significant effect on the numb</w:t>
+      </w:r>
+      <w:r>
         <w:rPr>
           <w:rStyle w:val="Strong"/>
-          <w:rFonts w:ascii="Century Gothic" w:hAnsi="Century Gothic"/>
-          <w:sz w:val="24"/>
-          <w:szCs w:val="24"/>
-        </w:rPr>
-      </w:pPr>
-    </w:p>
-    <w:p>
-      <w:pPr>
-        <w:pStyle w:val="Subtitle"/>
-        <w:numPr>
-          <w:ilvl w:val="0"/>
-          <w:numId w:val="0"/>
-        </w:numPr>
+        </w:rPr>
+        <w:t xml:space="preserve">er of Collisions or </w:t>
+      </w:r>
+      <w:r>
         <w:rPr>
           <w:rStyle w:val="Strong"/>
-          <w:rFonts w:ascii="Century Gothic" w:hAnsi="Century Gothic"/>
-          <w:sz w:val="24"/>
-          <w:szCs w:val="24"/>
-        </w:rPr>
-      </w:pPr>
-    </w:p>
-    <w:p>
-      <w:pPr>
-        <w:pStyle w:val="Subtitle"/>
-        <w:numPr>
-          <w:ilvl w:val="0"/>
-          <w:numId w:val="0"/>
-        </w:numPr>
+        </w:rPr>
+        <w:t>I</w:t>
+      </w:r>
+      <w:r>
         <w:rPr>
           <w:rStyle w:val="Strong"/>
-          <w:rFonts w:ascii="Century Gothic" w:hAnsi="Century Gothic"/>
-          <w:sz w:val="24"/>
-          <w:szCs w:val="24"/>
-        </w:rPr>
-      </w:pPr>
-    </w:p>
-    <w:p>
-      <w:pPr>
-        <w:pStyle w:val="Subtitle"/>
-        <w:numPr>
-          <w:ilvl w:val="0"/>
-          <w:numId w:val="0"/>
-        </w:numPr>
+        </w:rPr>
+        <w:t>njuries</w:t>
+      </w:r>
+      <w:r>
         <w:rPr>
           <w:rStyle w:val="Strong"/>
-          <w:rFonts w:ascii="Century Gothic" w:hAnsi="Century Gothic"/>
-          <w:sz w:val="24"/>
-          <w:szCs w:val="24"/>
-        </w:rPr>
-      </w:pPr>
-    </w:p>
-    <w:p>
-      <w:pPr>
-        <w:pStyle w:val="Subtitle"/>
-        <w:numPr>
-          <w:ilvl w:val="0"/>
-          <w:numId w:val="0"/>
-        </w:numPr>
-        <w:rPr>
-          <w:rStyle w:val="Strong"/>
-          <w:rFonts w:ascii="Century Gothic" w:hAnsi="Century Gothic"/>
-          <w:sz w:val="24"/>
-          <w:szCs w:val="24"/>
-        </w:rPr>
-      </w:pPr>
-      <w:r>
-        <w:rPr>
-          <w:rStyle w:val="Strong"/>
-          <w:rFonts w:ascii="Century Gothic" w:hAnsi="Century Gothic"/>
-          <w:sz w:val="24"/>
-          <w:szCs w:val="24"/>
-        </w:rPr>
-        <w:t>Does the cloudiness have a significant effect on the numb</w:t>
-      </w:r>
-      <w:r>
-        <w:rPr>
-          <w:rStyle w:val="Strong"/>
-          <w:rFonts w:ascii="Century Gothic" w:hAnsi="Century Gothic"/>
-          <w:sz w:val="24"/>
-          <w:szCs w:val="24"/>
-        </w:rPr>
-        <w:t xml:space="preserve">er of Collisions or </w:t>
-      </w:r>
-      <w:r>
-        <w:rPr>
-          <w:rStyle w:val="Strong"/>
-          <w:rFonts w:ascii="Century Gothic" w:hAnsi="Century Gothic"/>
-          <w:sz w:val="24"/>
-          <w:szCs w:val="24"/>
-        </w:rPr>
-        <w:t>I</w:t>
-      </w:r>
-      <w:r>
-        <w:rPr>
-          <w:rStyle w:val="Strong"/>
-          <w:rFonts w:ascii="Century Gothic" w:hAnsi="Century Gothic"/>
-          <w:sz w:val="24"/>
-          <w:szCs w:val="24"/>
-        </w:rPr>
-        <w:t>njuries</w:t>
-      </w:r>
-      <w:r>
-        <w:rPr>
-          <w:rStyle w:val="Strong"/>
-          <w:rFonts w:ascii="Century Gothic" w:hAnsi="Century Gothic"/>
-          <w:sz w:val="24"/>
-          <w:szCs w:val="24"/>
         </w:rPr>
         <w:t>?</w:t>
       </w:r>
     </w:p>
     <w:p>
-      <w:pPr>
-        <w:rPr>
-          <w:rFonts w:ascii="Century Gothic" w:hAnsi="Century Gothic"/>
-          <w:sz w:val="22"/>
-          <w:szCs w:val="22"/>
-        </w:rPr>
-      </w:pPr>
-      <w:r>
-        <w:rPr>
-          <w:rFonts w:ascii="Century Gothic" w:hAnsi="Century Gothic"/>
-        </w:rPr>
+      <w:r>
+        <w:t xml:space="preserve">There is no statistical significance or correlation between </w:t>
+      </w:r>
+      <w:r>
+        <w:t>cloudiness and</w:t>
+      </w:r>
+      <w:r>
+        <w:t xml:space="preserve"> the amount o</w:t>
+      </w:r>
+      <w:r>
+        <w:t>f collisions or injuries in NYC and can accept the null hypothesis.</w:t>
+      </w:r>
+      <w:r>
+        <w:t xml:space="preserve"> Cloud coverage or cloudiness </w:t>
+      </w:r>
+      <w:r>
+        <w:t>shows a low r</w:t>
+      </w:r>
+      <w:r>
+        <w:t xml:space="preserve"> squared value that explain</w:t>
+      </w:r>
+      <w:r>
+        <w:t>s</w:t>
+      </w:r>
+      <w:r>
+        <w:t xml:space="preserve"> 3%</w:t>
+      </w:r>
+      <w:r>
+        <w:t xml:space="preserve"> of the va</w:t>
+      </w:r>
+      <w:r>
+        <w:t xml:space="preserve">riability in both injuries and collisions with an increase in the standard deviation for collisions. </w:t>
+      </w:r>
+      <w:r>
         <w:t xml:space="preserve"> </w:t>
       </w:r>
-      <w:r>
-        <w:rPr>
-          <w:rFonts w:ascii="Century Gothic" w:hAnsi="Century Gothic"/>
-          <w:sz w:val="22"/>
-          <w:szCs w:val="22"/>
-        </w:rPr>
-        <w:t xml:space="preserve">There is no statistical significance or correlation between </w:t>
-      </w:r>
-      <w:r>
-        <w:rPr>
-          <w:rFonts w:ascii="Century Gothic" w:hAnsi="Century Gothic"/>
-          <w:sz w:val="22"/>
-          <w:szCs w:val="22"/>
-        </w:rPr>
-        <w:t>cloudiness and</w:t>
-      </w:r>
-      <w:r>
-        <w:rPr>
-          <w:rFonts w:ascii="Century Gothic" w:hAnsi="Century Gothic"/>
-          <w:sz w:val="22"/>
-          <w:szCs w:val="22"/>
-        </w:rPr>
-        <w:t xml:space="preserve"> the amount o</w:t>
-      </w:r>
-      <w:r>
-        <w:rPr>
-          <w:rFonts w:ascii="Century Gothic" w:hAnsi="Century Gothic"/>
-          <w:sz w:val="22"/>
-          <w:szCs w:val="22"/>
-        </w:rPr>
-        <w:t>f collisions or injuries in NYC and can accept the null hypothesis.</w:t>
-      </w:r>
-      <w:r>
-        <w:rPr>
-          <w:rFonts w:ascii="Century Gothic" w:hAnsi="Century Gothic"/>
-          <w:sz w:val="22"/>
-          <w:szCs w:val="22"/>
-        </w:rPr>
-        <w:t xml:space="preserve"> Cloud coverage or cloudiness </w:t>
-      </w:r>
-      <w:r>
-        <w:rPr>
-          <w:rFonts w:ascii="Century Gothic" w:hAnsi="Century Gothic"/>
-          <w:sz w:val="22"/>
-          <w:szCs w:val="22"/>
-        </w:rPr>
-        <w:t>shows a low r</w:t>
-      </w:r>
-      <w:r>
-        <w:rPr>
-          <w:rFonts w:ascii="Century Gothic" w:hAnsi="Century Gothic"/>
-          <w:sz w:val="22"/>
-          <w:szCs w:val="22"/>
-        </w:rPr>
-        <w:t xml:space="preserve"> squared value that explain</w:t>
-      </w:r>
-      <w:r>
-        <w:rPr>
-          <w:rFonts w:ascii="Century Gothic" w:hAnsi="Century Gothic"/>
-          <w:sz w:val="22"/>
-          <w:szCs w:val="22"/>
-        </w:rPr>
-        <w:t>s</w:t>
-      </w:r>
-      <w:r>
-        <w:rPr>
-          <w:rFonts w:ascii="Century Gothic" w:hAnsi="Century Gothic"/>
-          <w:sz w:val="22"/>
-          <w:szCs w:val="22"/>
-        </w:rPr>
-        <w:t xml:space="preserve"> 3%</w:t>
-      </w:r>
-      <w:r>
-        <w:rPr>
-          <w:rFonts w:ascii="Century Gothic" w:hAnsi="Century Gothic"/>
-          <w:sz w:val="22"/>
-          <w:szCs w:val="22"/>
-        </w:rPr>
-        <w:t xml:space="preserve"> of the </w:t>
-      </w:r>
-      <w:r>
-        <w:rPr>
-          <w:rFonts w:ascii="Century Gothic" w:hAnsi="Century Gothic"/>
-          <w:sz w:val="22"/>
-          <w:szCs w:val="22"/>
-        </w:rPr>
-        <w:t>va</w:t>
-      </w:r>
-      <w:r>
-        <w:rPr>
-          <w:rFonts w:ascii="Century Gothic" w:hAnsi="Century Gothic"/>
-          <w:sz w:val="22"/>
-          <w:szCs w:val="22"/>
-        </w:rPr>
-        <w:t xml:space="preserve">riability in both injuries and collisions with an increase in the standard deviation for collisions. </w:t>
-      </w:r>
-      <w:r>
-        <w:rPr>
-          <w:rFonts w:ascii="Century Gothic" w:hAnsi="Century Gothic"/>
-          <w:sz w:val="22"/>
-          <w:szCs w:val="22"/>
-        </w:rPr>
-        <w:t xml:space="preserve"> </w:t>
-      </w:r>
     </w:p>
     <w:p/>
     <w:p>
@@ -1139,6 +851,9 @@
         <w:jc w:val="center"/>
       </w:pPr>
       <w:r>
+        <w:rPr>
+          <w:noProof/>
+        </w:rPr>
         <w:drawing>
           <wp:inline distT="0" distB="0" distL="0" distR="0" wp14:anchorId="5FDFAC75" wp14:editId="725756BB">
             <wp:extent cx="4893861" cy="2446931"/>
@@ -1146,7 +861,7 @@
             <wp:docPr id="3" name="Content Placeholder 15">
               <a:extLst xmlns:a="http://schemas.openxmlformats.org/drawingml/2006/main">
                 <a:ext uri="{FF2B5EF4-FFF2-40B4-BE49-F238E27FC236}">
-                  <a16:creationId xmlns:p="http://schemas.openxmlformats.org/presentationml/2006/main" xmlns:a16="http://schemas.microsoft.com/office/drawing/2014/main" xmlns="" xmlns:lc="http://schemas.openxmlformats.org/drawingml/2006/lockedCanvas" id="{E35E92D4-D576-45D9-8378-35D2C97B5C8F}"/>
+                  <a16:creationId xmlns:o="urn:schemas-microsoft-com:office:office" xmlns:v="urn:schemas-microsoft-com:vml" xmlns:w10="urn:schemas-microsoft-com:office:word" xmlns:w="http://schemas.openxmlformats.org/wordprocessingml/2006/main" xmlns:p="http://schemas.openxmlformats.org/presentationml/2006/main" xmlns:a16="http://schemas.microsoft.com/office/drawing/2014/main" xmlns="" xmlns:lc="http://schemas.openxmlformats.org/drawingml/2006/lockedCanvas" id="{E35E92D4-D576-45D9-8378-35D2C97B5C8F}"/>
                 </a:ext>
               </a:extLst>
             </wp:docPr>
@@ -1160,7 +875,7 @@
                     <pic:cNvPr id="2" name="Content Placeholder 15">
                       <a:extLst>
                         <a:ext uri="{FF2B5EF4-FFF2-40B4-BE49-F238E27FC236}">
-                          <a16:creationId xmlns:p="http://schemas.openxmlformats.org/presentationml/2006/main" xmlns:a16="http://schemas.microsoft.com/office/drawing/2014/main" xmlns="" xmlns:lc="http://schemas.openxmlformats.org/drawingml/2006/lockedCanvas" id="{E35E92D4-D576-45D9-8378-35D2C97B5C8F}"/>
+                          <a16:creationId xmlns:o="urn:schemas-microsoft-com:office:office" xmlns:v="urn:schemas-microsoft-com:vml" xmlns:w10="urn:schemas-microsoft-com:office:word" xmlns:w="http://schemas.openxmlformats.org/wordprocessingml/2006/main" xmlns:p="http://schemas.openxmlformats.org/presentationml/2006/main" xmlns:a16="http://schemas.microsoft.com/office/drawing/2014/main" xmlns="" xmlns:lc="http://schemas.openxmlformats.org/drawingml/2006/lockedCanvas" id="{E35E92D4-D576-45D9-8378-35D2C97B5C8F}"/>
                         </a:ext>
                       </a:extLst>
                     </pic:cNvPr>
@@ -1190,23 +905,14 @@
         </w:drawing>
       </w:r>
     </w:p>
-    <w:p>
-      <w:pPr>
-        <w:rPr>
-          <w:rFonts w:ascii="Century Gothic" w:hAnsi="Century Gothic"/>
-        </w:rPr>
-      </w:pPr>
-    </w:p>
+    <w:p/>
     <w:p>
       <w:pPr>
         <w:jc w:val="center"/>
-        <w:rPr>
-          <w:rFonts w:ascii="Century Gothic" w:hAnsi="Century Gothic"/>
-        </w:rPr>
-      </w:pPr>
-      <w:r>
-        <w:rPr>
-          <w:rFonts w:ascii="Century Gothic" w:hAnsi="Century Gothic"/>
+      </w:pPr>
+      <w:r>
+        <w:rPr>
+          <w:noProof/>
         </w:rPr>
         <w:drawing>
           <wp:inline distT="0" distB="0" distL="0" distR="0" wp14:anchorId="380B060A" wp14:editId="082F8064">
@@ -1247,23 +953,14 @@
     </w:p>
     <w:p>
       <w:pPr>
-        <w:rPr>
-          <w:rFonts w:ascii="Century Gothic" w:hAnsi="Century Gothic"/>
-        </w:rPr>
-      </w:pPr>
-    </w:p>
-    <w:p>
-      <w:pPr>
         <w:jc w:val="center"/>
         <w:rPr>
-          <w:rFonts w:ascii="Century Gothic" w:hAnsi="Century Gothic"/>
           <w:sz w:val="16"/>
           <w:szCs w:val="16"/>
         </w:rPr>
       </w:pPr>
       <w:r>
         <w:rPr>
-          <w:rFonts w:ascii="Century Gothic" w:hAnsi="Century Gothic"/>
           <w:sz w:val="16"/>
           <w:szCs w:val="16"/>
         </w:rPr>
@@ -1271,7 +968,6 @@
       </w:r>
       <w:r>
         <w:rPr>
-          <w:rFonts w:ascii="Century Gothic" w:hAnsi="Century Gothic"/>
           <w:sz w:val="16"/>
           <w:szCs w:val="16"/>
         </w:rPr>
@@ -1279,7 +975,6 @@
       </w:r>
       <w:r>
         <w:rPr>
-          <w:rFonts w:ascii="Century Gothic" w:hAnsi="Century Gothic"/>
           <w:sz w:val="16"/>
           <w:szCs w:val="16"/>
         </w:rPr>
@@ -1287,7 +982,6 @@
       </w:r>
       <w:r>
         <w:rPr>
-          <w:rFonts w:ascii="Century Gothic" w:hAnsi="Century Gothic"/>
           <w:sz w:val="16"/>
           <w:szCs w:val="16"/>
         </w:rPr>
@@ -1295,7 +989,6 @@
       </w:r>
       <w:r>
         <w:rPr>
-          <w:rFonts w:ascii="Century Gothic" w:hAnsi="Century Gothic"/>
           <w:sz w:val="16"/>
           <w:szCs w:val="16"/>
         </w:rPr>
@@ -1306,7 +999,15 @@
       <w:pPr>
         <w:jc w:val="center"/>
         <w:rPr>
-          <w:rFonts w:ascii="Century Gothic" w:hAnsi="Century Gothic"/>
+          <w:sz w:val="16"/>
+          <w:szCs w:val="16"/>
+        </w:rPr>
+      </w:pPr>
+    </w:p>
+    <w:p>
+      <w:pPr>
+        <w:jc w:val="center"/>
+        <w:rPr>
           <w:sz w:val="20"/>
           <w:szCs w:val="20"/>
         </w:rPr>
@@ -1316,14 +1017,13 @@
       <w:pPr>
         <w:jc w:val="center"/>
         <w:rPr>
-          <w:rFonts w:ascii="Century Gothic" w:hAnsi="Century Gothic"/>
           <w:sz w:val="20"/>
           <w:szCs w:val="20"/>
         </w:rPr>
       </w:pPr>
       <w:r>
         <w:rPr>
-          <w:rFonts w:ascii="Century Gothic" w:hAnsi="Century Gothic"/>
+          <w:noProof/>
           <w:sz w:val="20"/>
           <w:szCs w:val="20"/>
         </w:rPr>
@@ -1334,7 +1034,7 @@
             <wp:docPr id="4" name="Content Placeholder 10">
               <a:extLst xmlns:a="http://schemas.openxmlformats.org/drawingml/2006/main">
                 <a:ext uri="{FF2B5EF4-FFF2-40B4-BE49-F238E27FC236}">
-                  <a16:creationId xmlns:p="http://schemas.openxmlformats.org/presentationml/2006/main" xmlns:a16="http://schemas.microsoft.com/office/drawing/2014/main" xmlns="" xmlns:lc="http://schemas.openxmlformats.org/drawingml/2006/lockedCanvas" id="{BCB305E1-BBEB-4530-91CA-E0669AE1A1A9}"/>
+                  <a16:creationId xmlns:o="urn:schemas-microsoft-com:office:office" xmlns:v="urn:schemas-microsoft-com:vml" xmlns:w10="urn:schemas-microsoft-com:office:word" xmlns:w="http://schemas.openxmlformats.org/wordprocessingml/2006/main" xmlns:p="http://schemas.openxmlformats.org/presentationml/2006/main" xmlns:a16="http://schemas.microsoft.com/office/drawing/2014/main" xmlns="" xmlns:lc="http://schemas.openxmlformats.org/drawingml/2006/lockedCanvas" id="{BCB305E1-BBEB-4530-91CA-E0669AE1A1A9}"/>
                 </a:ext>
               </a:extLst>
             </wp:docPr>
@@ -1348,7 +1048,7 @@
                     <pic:cNvPr id="2" name="Content Placeholder 10">
                       <a:extLst>
                         <a:ext uri="{FF2B5EF4-FFF2-40B4-BE49-F238E27FC236}">
-                          <a16:creationId xmlns:p="http://schemas.openxmlformats.org/presentationml/2006/main" xmlns:a16="http://schemas.microsoft.com/office/drawing/2014/main" xmlns="" xmlns:lc="http://schemas.openxmlformats.org/drawingml/2006/lockedCanvas" id="{BCB305E1-BBEB-4530-91CA-E0669AE1A1A9}"/>
+                          <a16:creationId xmlns:o="urn:schemas-microsoft-com:office:office" xmlns:v="urn:schemas-microsoft-com:vml" xmlns:w10="urn:schemas-microsoft-com:office:word" xmlns:w="http://schemas.openxmlformats.org/wordprocessingml/2006/main" xmlns:p="http://schemas.openxmlformats.org/presentationml/2006/main" xmlns:a16="http://schemas.microsoft.com/office/drawing/2014/main" xmlns="" xmlns:lc="http://schemas.openxmlformats.org/drawingml/2006/lockedCanvas" id="{BCB305E1-BBEB-4530-91CA-E0669AE1A1A9}"/>
                         </a:ext>
                       </a:extLst>
                     </pic:cNvPr>
@@ -1381,7 +1081,6 @@
     <w:p>
       <w:pPr>
         <w:rPr>
-          <w:rFonts w:ascii="Century Gothic" w:hAnsi="Century Gothic"/>
           <w:sz w:val="20"/>
           <w:szCs w:val="20"/>
         </w:rPr>
@@ -1391,14 +1090,13 @@
       <w:pPr>
         <w:jc w:val="center"/>
         <w:rPr>
-          <w:rFonts w:ascii="Century Gothic" w:hAnsi="Century Gothic"/>
           <w:sz w:val="20"/>
           <w:szCs w:val="20"/>
         </w:rPr>
       </w:pPr>
       <w:r>
         <w:rPr>
-          <w:rFonts w:ascii="Century Gothic" w:hAnsi="Century Gothic"/>
+          <w:noProof/>
           <w:sz w:val="20"/>
           <w:szCs w:val="20"/>
         </w:rPr>
@@ -1443,8 +1141,22 @@
       <w:pPr>
         <w:jc w:val="center"/>
         <w:rPr>
+          <w:sz w:val="16"/>
+          <w:szCs w:val="16"/>
+        </w:rPr>
+      </w:pPr>
+      <w:r>
+        <w:rPr>
+          <w:sz w:val="16"/>
+          <w:szCs w:val="16"/>
+        </w:rPr>
+        <w:t>FIGURE 3: COLLISIONS VS WEEKLY CLOUD COVER PLOT AND STATISCAL DATA</w:t>
+      </w:r>
+    </w:p>
+    <w:p>
+      <w:pPr>
+        <w:rPr>
           <w:rStyle w:val="Strong"/>
-          <w:rFonts w:ascii="Century Gothic" w:hAnsi="Century Gothic"/>
           <w:b w:val="0"/>
           <w:bCs w:val="0"/>
           <w:sz w:val="16"/>
@@ -1453,249 +1165,42 @@
       </w:pPr>
       <w:r>
         <w:rPr>
-          <w:rFonts w:ascii="Century Gothic" w:hAnsi="Century Gothic"/>
           <w:sz w:val="16"/>
           <w:szCs w:val="16"/>
         </w:rPr>
-        <w:t xml:space="preserve">FIGURE </w:t>
-      </w:r>
-      <w:r>
-        <w:rPr>
-          <w:rFonts w:ascii="Century Gothic" w:hAnsi="Century Gothic"/>
-          <w:sz w:val="16"/>
-          <w:szCs w:val="16"/>
-        </w:rPr>
-        <w:t>3: COLLISIONS</w:t>
-      </w:r>
-      <w:r>
-        <w:rPr>
-          <w:rFonts w:ascii="Century Gothic" w:hAnsi="Century Gothic"/>
-          <w:sz w:val="16"/>
-          <w:szCs w:val="16"/>
-        </w:rPr>
-        <w:t xml:space="preserve"> VS WEEKLY CLOUD COVER PLOT AND STATISCAL DATA</w:t>
-      </w:r>
-    </w:p>
-    <w:p>
-      <w:pPr>
-        <w:pStyle w:val="Subtitle"/>
-        <w:numPr>
-          <w:ilvl w:val="0"/>
-          <w:numId w:val="0"/>
-        </w:numPr>
+        <w:br w:type="page"/>
+      </w:r>
+      <w:r>
         <w:rPr>
           <w:rStyle w:val="Strong"/>
-          <w:rFonts w:ascii="Century Gothic" w:hAnsi="Century Gothic"/>
-          <w:sz w:val="24"/>
-          <w:szCs w:val="24"/>
-        </w:rPr>
-      </w:pPr>
+        </w:rPr>
+        <w:t>Does the minimum temperature have a significant effect on the numb</w:t>
+      </w:r>
       <w:r>
         <w:rPr>
           <w:rStyle w:val="Strong"/>
-          <w:rFonts w:ascii="Century Gothic" w:hAnsi="Century Gothic"/>
-          <w:sz w:val="24"/>
-          <w:szCs w:val="24"/>
-        </w:rPr>
-        <w:t xml:space="preserve">Does the minimum temperature have a significant effect on the </w:t>
+        </w:rPr>
+        <w:t xml:space="preserve">er of Collisions or </w:t>
       </w:r>
       <w:r>
         <w:rPr>
           <w:rStyle w:val="Strong"/>
-          <w:rFonts w:ascii="Century Gothic" w:hAnsi="Century Gothic"/>
-          <w:sz w:val="24"/>
-          <w:szCs w:val="24"/>
-        </w:rPr>
-        <w:t>numb</w:t>
+        </w:rPr>
+        <w:t>Injuries</w:t>
       </w:r>
       <w:r>
         <w:rPr>
           <w:rStyle w:val="Strong"/>
-          <w:rFonts w:ascii="Century Gothic" w:hAnsi="Century Gothic"/>
-          <w:sz w:val="24"/>
-          <w:szCs w:val="24"/>
-        </w:rPr>
-        <w:t xml:space="preserve">er of Collisions or </w:t>
-      </w:r>
-      <w:r>
-        <w:rPr>
-          <w:rStyle w:val="Strong"/>
-          <w:rFonts w:ascii="Century Gothic" w:hAnsi="Century Gothic"/>
-          <w:sz w:val="24"/>
-          <w:szCs w:val="24"/>
-        </w:rPr>
-        <w:t>Injuries</w:t>
-      </w:r>
-      <w:r>
-        <w:rPr>
-          <w:rStyle w:val="Strong"/>
-          <w:rFonts w:ascii="Century Gothic" w:hAnsi="Century Gothic"/>
-          <w:sz w:val="24"/>
-          <w:szCs w:val="24"/>
         </w:rPr>
         <w:t>?</w:t>
       </w:r>
     </w:p>
     <w:p>
       <w:r>
-        <w:rPr>
-          <w:rFonts w:ascii="Century Gothic" w:hAnsi="Century Gothic"/>
-          <w:sz w:val="22"/>
-          <w:szCs w:val="22"/>
-        </w:rPr>
-        <w:t xml:space="preserve">There is </w:t>
-      </w:r>
-      <w:r>
-        <w:rPr>
-          <w:rFonts w:ascii="Century Gothic" w:hAnsi="Century Gothic"/>
-          <w:sz w:val="22"/>
-          <w:szCs w:val="22"/>
-        </w:rPr>
-        <w:t xml:space="preserve">statistical </w:t>
-      </w:r>
-      <w:r>
-        <w:rPr>
-          <w:rFonts w:ascii="Century Gothic" w:hAnsi="Century Gothic"/>
-          <w:sz w:val="22"/>
-          <w:szCs w:val="22"/>
-        </w:rPr>
-        <w:t>significance and</w:t>
-      </w:r>
-      <w:r>
-        <w:rPr>
-          <w:rFonts w:ascii="Century Gothic" w:hAnsi="Century Gothic"/>
-          <w:sz w:val="22"/>
-          <w:szCs w:val="22"/>
-        </w:rPr>
-        <w:t xml:space="preserve"> correlation between the </w:t>
-      </w:r>
-      <w:r>
-        <w:rPr>
-          <w:rFonts w:ascii="Century Gothic" w:hAnsi="Century Gothic"/>
-          <w:sz w:val="22"/>
-          <w:szCs w:val="22"/>
-        </w:rPr>
-        <w:t>temperature in NYC</w:t>
-      </w:r>
-      <w:r>
-        <w:rPr>
-          <w:rFonts w:ascii="Century Gothic" w:hAnsi="Century Gothic"/>
-          <w:sz w:val="22"/>
-          <w:szCs w:val="22"/>
-        </w:rPr>
-        <w:t xml:space="preserve"> and the amount of collisions or injuries. </w:t>
-      </w:r>
-      <w:r>
-        <w:rPr>
-          <w:rFonts w:ascii="Century Gothic" w:hAnsi="Century Gothic"/>
-          <w:sz w:val="22"/>
-          <w:szCs w:val="22"/>
-        </w:rPr>
-        <w:t>Temperature</w:t>
-      </w:r>
-      <w:r>
-        <w:rPr>
-          <w:rFonts w:ascii="Century Gothic" w:hAnsi="Century Gothic"/>
-          <w:sz w:val="22"/>
-          <w:szCs w:val="22"/>
-        </w:rPr>
-        <w:t xml:space="preserve"> </w:t>
-      </w:r>
-      <w:r>
-        <w:rPr>
-          <w:rFonts w:ascii="Century Gothic" w:hAnsi="Century Gothic"/>
-          <w:sz w:val="22"/>
-          <w:szCs w:val="22"/>
-        </w:rPr>
-        <w:t xml:space="preserve">shows a </w:t>
-      </w:r>
-      <w:r>
-        <w:rPr>
-          <w:rFonts w:ascii="Century Gothic" w:hAnsi="Century Gothic"/>
-          <w:sz w:val="22"/>
-          <w:szCs w:val="22"/>
-        </w:rPr>
-        <w:t>r</w:t>
-      </w:r>
-      <w:r>
-        <w:rPr>
-          <w:rFonts w:ascii="Century Gothic" w:hAnsi="Century Gothic"/>
-          <w:sz w:val="22"/>
-          <w:szCs w:val="22"/>
-        </w:rPr>
-        <w:t xml:space="preserve"> squared value that explain</w:t>
-      </w:r>
-      <w:r>
-        <w:rPr>
-          <w:rFonts w:ascii="Century Gothic" w:hAnsi="Century Gothic"/>
-          <w:sz w:val="22"/>
-          <w:szCs w:val="22"/>
-        </w:rPr>
-        <w:t>s</w:t>
-      </w:r>
-      <w:r>
-        <w:rPr>
-          <w:rFonts w:ascii="Century Gothic" w:hAnsi="Century Gothic"/>
-          <w:sz w:val="22"/>
-          <w:szCs w:val="22"/>
-        </w:rPr>
-        <w:t xml:space="preserve"> 3</w:t>
-      </w:r>
-      <w:r>
-        <w:rPr>
-          <w:rFonts w:ascii="Century Gothic" w:hAnsi="Century Gothic"/>
-          <w:sz w:val="22"/>
-          <w:szCs w:val="22"/>
-        </w:rPr>
-        <w:t>5</w:t>
-      </w:r>
-      <w:r>
-        <w:rPr>
-          <w:rFonts w:ascii="Century Gothic" w:hAnsi="Century Gothic"/>
-          <w:sz w:val="22"/>
-          <w:szCs w:val="22"/>
-        </w:rPr>
-        <w:t>%</w:t>
-      </w:r>
-      <w:r>
-        <w:rPr>
-          <w:rFonts w:ascii="Century Gothic" w:hAnsi="Century Gothic"/>
-          <w:sz w:val="22"/>
-          <w:szCs w:val="22"/>
-        </w:rPr>
-        <w:t xml:space="preserve"> of the </w:t>
-      </w:r>
-      <w:r>
-        <w:rPr>
-          <w:rFonts w:ascii="Century Gothic" w:hAnsi="Century Gothic"/>
-          <w:sz w:val="22"/>
-          <w:szCs w:val="22"/>
-        </w:rPr>
-        <w:t>variability in both injuries and collisions</w:t>
-      </w:r>
-      <w:r>
-        <w:rPr>
-          <w:rFonts w:ascii="Century Gothic" w:hAnsi="Century Gothic"/>
-          <w:sz w:val="22"/>
-          <w:szCs w:val="22"/>
-        </w:rPr>
-        <w:t>, low standard deviation, and a significantly low p value so we are able to reject the null hypothesis on the basis</w:t>
-      </w:r>
-      <w:r>
-        <w:rPr>
-          <w:rFonts w:ascii="Century Gothic" w:hAnsi="Century Gothic"/>
-          <w:sz w:val="22"/>
-          <w:szCs w:val="22"/>
-        </w:rPr>
-        <w:t xml:space="preserve"> </w:t>
-      </w:r>
-      <w:r>
-        <w:rPr>
-          <w:rFonts w:ascii="Century Gothic" w:hAnsi="Century Gothic"/>
-          <w:sz w:val="22"/>
-          <w:szCs w:val="22"/>
-        </w:rPr>
-        <w:t xml:space="preserve">of temperature. </w:t>
+        <w:t xml:space="preserve">There is statistical significance and correlation between the temperature in NYC and the amount of collisions or injuries. </w:t>
+      </w:r>
+      <w:r>
+        <w:t xml:space="preserve">Temperature shows a r squared value that explains 35% of the variability in both injuries and collisions, low standard deviation, and a significantly low p value so we are able to reject the null hypothesis on the basis of temperature. </w:t>
       </w:r>
     </w:p>
     <w:p/>
@@ -1704,6 +1209,9 @@
         <w:jc w:val="center"/>
       </w:pPr>
       <w:r>
+        <w:rPr>
+          <w:noProof/>
+        </w:rPr>
         <w:drawing>
           <wp:inline distT="0" distB="0" distL="0" distR="0" wp14:anchorId="196745C3" wp14:editId="7539D809">
             <wp:extent cx="5038973" cy="2519487"/>
@@ -1711,7 +1219,7 @@
             <wp:docPr id="6" name="Picture 1">
               <a:extLst xmlns:a="http://schemas.openxmlformats.org/drawingml/2006/main">
                 <a:ext uri="{FF2B5EF4-FFF2-40B4-BE49-F238E27FC236}">
-                  <a16:creationId xmlns:p="http://schemas.openxmlformats.org/presentationml/2006/main" xmlns:a16="http://schemas.microsoft.com/office/drawing/2014/main" xmlns="" xmlns:lc="http://schemas.openxmlformats.org/drawingml/2006/lockedCanvas" id="{86CE72FC-88A5-483D-88D8-ABBF23618905}"/>
+                  <a16:creationId xmlns:o="urn:schemas-microsoft-com:office:office" xmlns:v="urn:schemas-microsoft-com:vml" xmlns:w10="urn:schemas-microsoft-com:office:word" xmlns:w="http://schemas.openxmlformats.org/wordprocessingml/2006/main" xmlns:p="http://schemas.openxmlformats.org/presentationml/2006/main" xmlns:a16="http://schemas.microsoft.com/office/drawing/2014/main" xmlns="" xmlns:lc="http://schemas.openxmlformats.org/drawingml/2006/lockedCanvas" id="{86CE72FC-88A5-483D-88D8-ABBF23618905}"/>
                 </a:ext>
               </a:extLst>
             </wp:docPr>
@@ -1725,7 +1233,7 @@
                     <pic:cNvPr id="2" name="Picture 1">
                       <a:extLst>
                         <a:ext uri="{FF2B5EF4-FFF2-40B4-BE49-F238E27FC236}">
-                          <a16:creationId xmlns:p="http://schemas.openxmlformats.org/presentationml/2006/main" xmlns:a16="http://schemas.microsoft.com/office/drawing/2014/main" xmlns="" xmlns:lc="http://schemas.openxmlformats.org/drawingml/2006/lockedCanvas" id="{86CE72FC-88A5-483D-88D8-ABBF23618905}"/>
+                          <a16:creationId xmlns:o="urn:schemas-microsoft-com:office:office" xmlns:v="urn:schemas-microsoft-com:vml" xmlns:w10="urn:schemas-microsoft-com:office:word" xmlns:w="http://schemas.openxmlformats.org/wordprocessingml/2006/main" xmlns:p="http://schemas.openxmlformats.org/presentationml/2006/main" xmlns:a16="http://schemas.microsoft.com/office/drawing/2014/main" xmlns="" xmlns:lc="http://schemas.openxmlformats.org/drawingml/2006/lockedCanvas" id="{86CE72FC-88A5-483D-88D8-ABBF23618905}"/>
                         </a:ext>
                       </a:extLst>
                     </pic:cNvPr>
@@ -1758,13 +1266,10 @@
     <w:p>
       <w:pPr>
         <w:jc w:val="center"/>
-        <w:rPr>
-          <w:rFonts w:ascii="Century Gothic" w:hAnsi="Century Gothic"/>
-        </w:rPr>
-      </w:pPr>
-      <w:r>
-        <w:rPr>
-          <w:rFonts w:ascii="Century Gothic" w:hAnsi="Century Gothic"/>
+      </w:pPr>
+      <w:r>
+        <w:rPr>
+          <w:noProof/>
         </w:rPr>
         <w:drawing>
           <wp:inline distT="0" distB="0" distL="0" distR="0" wp14:anchorId="1C4477B2" wp14:editId="5DA1E6DB">
@@ -1807,85 +1312,42 @@
       <w:pPr>
         <w:jc w:val="center"/>
         <w:rPr>
-          <w:rFonts w:ascii="Century Gothic" w:hAnsi="Century Gothic"/>
           <w:sz w:val="16"/>
           <w:szCs w:val="16"/>
         </w:rPr>
       </w:pPr>
       <w:r>
         <w:rPr>
-          <w:rFonts w:ascii="Century Gothic" w:hAnsi="Century Gothic"/>
           <w:sz w:val="16"/>
           <w:szCs w:val="16"/>
         </w:rPr>
-        <w:t xml:space="preserve">FIGURE </w:t>
-      </w:r>
-      <w:r>
-        <w:rPr>
-          <w:rFonts w:ascii="Century Gothic" w:hAnsi="Century Gothic"/>
+        <w:t xml:space="preserve">FIGURE 4: </w:t>
+      </w:r>
+      <w:r>
+        <w:rPr>
           <w:sz w:val="16"/>
           <w:szCs w:val="16"/>
         </w:rPr>
-        <w:t>4</w:t>
-      </w:r>
-      <w:r>
-        <w:rPr>
-          <w:rFonts w:ascii="Century Gothic" w:hAnsi="Century Gothic"/>
+        <w:t>INJURIES</w:t>
+      </w:r>
+      <w:r>
+        <w:rPr>
           <w:sz w:val="16"/>
           <w:szCs w:val="16"/>
         </w:rPr>
-        <w:t xml:space="preserve">: </w:t>
-      </w:r>
-      <w:r>
-        <w:rPr>
-          <w:rFonts w:ascii="Century Gothic" w:hAnsi="Century Gothic"/>
-          <w:sz w:val="16"/>
-          <w:szCs w:val="16"/>
-        </w:rPr>
-        <w:t>INJURIES</w:t>
-      </w:r>
-      <w:r>
-        <w:rPr>
-          <w:rFonts w:ascii="Century Gothic" w:hAnsi="Century Gothic"/>
-          <w:sz w:val="16"/>
-          <w:szCs w:val="16"/>
-        </w:rPr>
-        <w:t xml:space="preserve"> VS AVG MINIMUM TEMPERATURE </w:t>
-      </w:r>
-      <w:r>
-        <w:rPr>
-          <w:rFonts w:ascii="Century Gothic" w:hAnsi="Century Gothic"/>
-          <w:sz w:val="16"/>
-          <w:szCs w:val="16"/>
-        </w:rPr>
-        <w:t>COVER PLOT AND STATISCAL DATA</w:t>
-      </w:r>
-    </w:p>
-    <w:p>
-      <w:pPr>
-        <w:rPr>
-          <w:rFonts w:ascii="Century Gothic" w:hAnsi="Century Gothic"/>
-        </w:rPr>
-      </w:pPr>
-    </w:p>
-    <w:p>
-      <w:pPr>
-        <w:rPr>
-          <w:rFonts w:ascii="Century Gothic" w:hAnsi="Century Gothic"/>
-        </w:rPr>
-      </w:pPr>
-    </w:p>
+        <w:t xml:space="preserve"> VS AVG MINIMUM TEMPERATURE COVER PLOT AND STATISCAL DATA</w:t>
+      </w:r>
+    </w:p>
+    <w:p/>
+    <w:p/>
     <w:p>
       <w:pPr>
         <w:pStyle w:val="ListParagraph"/>
         <w:jc w:val="center"/>
-        <w:rPr>
-          <w:rFonts w:ascii="Century Gothic" w:hAnsi="Century Gothic"/>
-        </w:rPr>
-      </w:pPr>
-      <w:r>
-        <w:rPr>
-          <w:rFonts w:ascii="Century Gothic" w:hAnsi="Century Gothic"/>
+      </w:pPr>
+      <w:r>
+        <w:rPr>
+          <w:noProof/>
         </w:rPr>
         <w:drawing>
           <wp:inline distT="0" distB="0" distL="0" distR="0" wp14:anchorId="5DA93B10" wp14:editId="4249F430">
@@ -1931,19 +1393,14 @@
           </wp:inline>
         </w:drawing>
       </w:r>
-      <w:bookmarkStart w:id="0" w:name="_GoBack"/>
-      <w:bookmarkEnd w:id="0"/>
     </w:p>
     <w:p>
       <w:pPr>
         <w:jc w:val="center"/>
-        <w:rPr>
-          <w:rFonts w:ascii="Century Gothic" w:hAnsi="Century Gothic"/>
-        </w:rPr>
-      </w:pPr>
-      <w:r>
-        <w:rPr>
-          <w:rFonts w:ascii="Century Gothic" w:hAnsi="Century Gothic"/>
+      </w:pPr>
+      <w:r>
+        <w:rPr>
+          <w:noProof/>
         </w:rPr>
         <w:drawing>
           <wp:inline distT="0" distB="0" distL="0" distR="0" wp14:anchorId="3EC5E8B1" wp14:editId="5311CF29">
@@ -1986,43 +1443,370 @@
       <w:pPr>
         <w:jc w:val="center"/>
         <w:rPr>
-          <w:rFonts w:ascii="Century Gothic" w:hAnsi="Century Gothic"/>
           <w:sz w:val="16"/>
           <w:szCs w:val="16"/>
         </w:rPr>
       </w:pPr>
       <w:r>
         <w:rPr>
-          <w:rFonts w:ascii="Century Gothic" w:hAnsi="Century Gothic"/>
           <w:sz w:val="16"/>
           <w:szCs w:val="16"/>
         </w:rPr>
-        <w:t xml:space="preserve">FIGURE </w:t>
-      </w:r>
-      <w:r>
-        <w:rPr>
-          <w:rFonts w:ascii="Century Gothic" w:hAnsi="Century Gothic"/>
+        <w:t>FIGURE 5: COLLISIONS VS AVG MINIMUM TEMPERATURE COVER PLOT AND STATISCAL DATA</w:t>
+      </w:r>
+    </w:p>
+    <w:p>
+      <w:pPr>
+        <w:rPr>
           <w:sz w:val="16"/>
           <w:szCs w:val="16"/>
         </w:rPr>
-        <w:t>5</w:t>
-      </w:r>
-      <w:r>
-        <w:rPr>
-          <w:rFonts w:ascii="Century Gothic" w:hAnsi="Century Gothic"/>
+      </w:pPr>
+      <w:r>
+        <w:rPr>
           <w:sz w:val="16"/>
           <w:szCs w:val="16"/>
         </w:rPr>
-        <w:t>: COLLISIONS VS AVG MINIMUM TEMPERATURE COVER PLOT AND STATISCAL DATA</w:t>
-      </w:r>
-    </w:p>
-    <w:p>
-      <w:pPr>
-        <w:rPr>
-          <w:rFonts w:ascii="Century Gothic" w:hAnsi="Century Gothic"/>
-        </w:rPr>
-      </w:pPr>
-    </w:p>
+        <w:br w:type="page"/>
+      </w:r>
+    </w:p>
+    <w:p>
+      <w:pPr>
+        <w:ind w:left="1440" w:firstLine="720"/>
+        <w:rPr>
+          <w:b/>
+          <w:sz w:val="20"/>
+          <w:szCs w:val="20"/>
+        </w:rPr>
+      </w:pPr>
+      <w:r>
+        <w:rPr>
+          <w:b/>
+          <w:sz w:val="20"/>
+          <w:szCs w:val="20"/>
+        </w:rPr>
+        <w:t>COLLISONS</w:t>
+      </w:r>
+      <w:r>
+        <w:rPr>
+          <w:b/>
+          <w:sz w:val="20"/>
+          <w:szCs w:val="20"/>
+        </w:rPr>
+        <w:tab/>
+      </w:r>
+      <w:r>
+        <w:rPr>
+          <w:b/>
+          <w:sz w:val="20"/>
+          <w:szCs w:val="20"/>
+        </w:rPr>
+        <w:tab/>
+      </w:r>
+      <w:r>
+        <w:rPr>
+          <w:b/>
+          <w:sz w:val="20"/>
+          <w:szCs w:val="20"/>
+        </w:rPr>
+        <w:tab/>
+      </w:r>
+      <w:r>
+        <w:rPr>
+          <w:b/>
+          <w:sz w:val="20"/>
+          <w:szCs w:val="20"/>
+        </w:rPr>
+        <w:tab/>
+      </w:r>
+      <w:r>
+        <w:rPr>
+          <w:b/>
+          <w:sz w:val="20"/>
+          <w:szCs w:val="20"/>
+        </w:rPr>
+        <w:tab/>
+        <w:t>INJURIES</w:t>
+      </w:r>
+    </w:p>
+    <w:p>
+      <w:r>
+        <w:rPr>
+          <w:noProof/>
+        </w:rPr>
+        <w:drawing>
+          <wp:inline distT="0" distB="0" distL="0" distR="0" wp14:anchorId="279C3E7C" wp14:editId="1382B11A">
+            <wp:extent cx="2922104" cy="1911140"/>
+            <wp:effectExtent l="0" t="0" r="0" b="0"/>
+            <wp:docPr id="7" name="Picture 7"/>
+            <wp:cNvGraphicFramePr>
+              <a:graphicFrameLocks xmlns:a="http://schemas.openxmlformats.org/drawingml/2006/main" noChangeAspect="1"/>
+            </wp:cNvGraphicFramePr>
+            <a:graphic xmlns:a="http://schemas.openxmlformats.org/drawingml/2006/main">
+              <a:graphicData uri="http://schemas.openxmlformats.org/drawingml/2006/picture">
+                <pic:pic xmlns:pic="http://schemas.openxmlformats.org/drawingml/2006/picture">
+                  <pic:nvPicPr>
+                    <pic:cNvPr id="1" name=""/>
+                    <pic:cNvPicPr/>
+                  </pic:nvPicPr>
+                  <pic:blipFill>
+                    <a:blip r:embed="rId18"/>
+                    <a:stretch>
+                      <a:fillRect/>
+                    </a:stretch>
+                  </pic:blipFill>
+                  <pic:spPr>
+                    <a:xfrm>
+                      <a:off x="0" y="0"/>
+                      <a:ext cx="2951086" cy="1930095"/>
+                    </a:xfrm>
+                    <a:prstGeom prst="rect">
+                      <a:avLst/>
+                    </a:prstGeom>
+                  </pic:spPr>
+                </pic:pic>
+              </a:graphicData>
+            </a:graphic>
+          </wp:inline>
+        </w:drawing>
+      </w:r>
+      <w:r>
+        <w:rPr>
+          <w:noProof/>
+        </w:rPr>
+        <w:drawing>
+          <wp:inline distT="0" distB="0" distL="0" distR="0" wp14:anchorId="774ECB90" wp14:editId="12B88A68">
+            <wp:extent cx="2922105" cy="1911139"/>
+            <wp:effectExtent l="0" t="0" r="0" b="0"/>
+            <wp:docPr id="11" name="Picture 11"/>
+            <wp:cNvGraphicFramePr>
+              <a:graphicFrameLocks xmlns:a="http://schemas.openxmlformats.org/drawingml/2006/main" noChangeAspect="1"/>
+            </wp:cNvGraphicFramePr>
+            <a:graphic xmlns:a="http://schemas.openxmlformats.org/drawingml/2006/main">
+              <a:graphicData uri="http://schemas.openxmlformats.org/drawingml/2006/picture">
+                <pic:pic xmlns:pic="http://schemas.openxmlformats.org/drawingml/2006/picture">
+                  <pic:nvPicPr>
+                    <pic:cNvPr id="1" name=""/>
+                    <pic:cNvPicPr/>
+                  </pic:nvPicPr>
+                  <pic:blipFill>
+                    <a:blip r:embed="rId19"/>
+                    <a:stretch>
+                      <a:fillRect/>
+                    </a:stretch>
+                  </pic:blipFill>
+                  <pic:spPr>
+                    <a:xfrm>
+                      <a:off x="0" y="0"/>
+                      <a:ext cx="2967650" cy="1940927"/>
+                    </a:xfrm>
+                    <a:prstGeom prst="rect">
+                      <a:avLst/>
+                    </a:prstGeom>
+                  </pic:spPr>
+                </pic:pic>
+              </a:graphicData>
+            </a:graphic>
+          </wp:inline>
+        </w:drawing>
+      </w:r>
+    </w:p>
+    <w:p>
+      <w:pPr>
+        <w:jc w:val="center"/>
+        <w:rPr>
+          <w:sz w:val="16"/>
+          <w:szCs w:val="16"/>
+        </w:rPr>
+      </w:pPr>
+      <w:r>
+        <w:rPr>
+          <w:sz w:val="16"/>
+          <w:szCs w:val="16"/>
+        </w:rPr>
+        <w:t>FIGURE 6</w:t>
+      </w:r>
+      <w:r>
+        <w:rPr>
+          <w:sz w:val="16"/>
+          <w:szCs w:val="16"/>
+        </w:rPr>
+        <w:t>:  STATISCAL DATA</w:t>
+      </w:r>
+      <w:r>
+        <w:rPr>
+          <w:sz w:val="16"/>
+          <w:szCs w:val="16"/>
+        </w:rPr>
+        <w:t xml:space="preserve"> FOR ALL WEATHER TYPES</w:t>
+      </w:r>
+    </w:p>
+    <w:p/>
+    <w:p/>
+    <w:p>
+      <w:pPr>
+        <w:rPr>
+          <w:rFonts w:cs="Arial"/>
+          <w:b/>
+          <w:bCs/>
+          <w:color w:val="24292E"/>
+          <w:shd w:val="clear" w:color="auto" w:fill="FFFFFF"/>
+        </w:rPr>
+      </w:pPr>
+      <w:r>
+        <w:rPr>
+          <w:rFonts w:cs="Arial"/>
+          <w:b/>
+          <w:bCs/>
+          <w:color w:val="24292E"/>
+          <w:shd w:val="clear" w:color="auto" w:fill="FFFFFF"/>
+        </w:rPr>
+        <w:t>Conclusion</w:t>
+      </w:r>
+      <w:r>
+        <w:rPr>
+          <w:rFonts w:cs="Arial"/>
+          <w:b/>
+          <w:bCs/>
+          <w:color w:val="24292E"/>
+          <w:shd w:val="clear" w:color="auto" w:fill="FFFFFF"/>
+        </w:rPr>
+        <w:t xml:space="preserve">: </w:t>
+      </w:r>
+    </w:p>
+    <w:p>
+      <w:pPr>
+        <w:rPr>
+          <w:rFonts w:cs="Arial"/>
+          <w:b/>
+          <w:bCs/>
+          <w:color w:val="24292E"/>
+          <w:shd w:val="clear" w:color="auto" w:fill="FFFFFF"/>
+        </w:rPr>
+      </w:pPr>
+    </w:p>
+    <w:p>
+      <w:pPr>
+        <w:rPr>
+          <w:rFonts w:cs="Arial"/>
+          <w:color w:val="24292E"/>
+          <w:shd w:val="clear" w:color="auto" w:fill="FFFFFF"/>
+        </w:rPr>
+      </w:pPr>
+      <w:r>
+        <w:rPr>
+          <w:rFonts w:cs="Arial"/>
+          <w:color w:val="24292E"/>
+          <w:shd w:val="clear" w:color="auto" w:fill="FFFFFF"/>
+        </w:rPr>
+        <w:t xml:space="preserve">Our </w:t>
+      </w:r>
+      <w:r>
+        <w:rPr>
+          <w:rFonts w:cs="Arial"/>
+          <w:color w:val="24292E"/>
+          <w:shd w:val="clear" w:color="auto" w:fill="FFFFFF"/>
+        </w:rPr>
+        <w:t>analysis</w:t>
+      </w:r>
+      <w:r>
+        <w:rPr>
+          <w:rFonts w:cs="Arial"/>
+          <w:color w:val="24292E"/>
+          <w:shd w:val="clear" w:color="auto" w:fill="FFFFFF"/>
+        </w:rPr>
+        <w:t xml:space="preserve"> shows we can accept the null hypothesis for all weather conditions and reject the null hypothesis on the basis of temperature. There is no statistical significance between cloudiness, visibility, humidity, precipitation, wind speed, and moon phase and the amount of traffic collisions and traffic related injuries</w:t>
+      </w:r>
+      <w:r>
+        <w:rPr>
+          <w:rFonts w:cs="Arial"/>
+          <w:color w:val="24292E"/>
+          <w:shd w:val="clear" w:color="auto" w:fill="FFFFFF"/>
+        </w:rPr>
+        <w:t xml:space="preserve"> in NYC. H</w:t>
+      </w:r>
+      <w:r>
+        <w:rPr>
+          <w:rFonts w:cs="Arial"/>
+          <w:color w:val="24292E"/>
+          <w:shd w:val="clear" w:color="auto" w:fill="FFFFFF"/>
+        </w:rPr>
+        <w:t xml:space="preserve">owever, there is a correlation between the temperature and number of collisions and related injuries. </w:t>
+      </w:r>
+      <w:r>
+        <w:rPr>
+          <w:rFonts w:cs="Arial"/>
+          <w:color w:val="24292E"/>
+          <w:shd w:val="clear" w:color="auto" w:fill="FFFFFF"/>
+        </w:rPr>
+        <w:t xml:space="preserve">In further research, we will </w:t>
+      </w:r>
+      <w:r>
+        <w:rPr>
+          <w:rFonts w:cs="Arial"/>
+          <w:color w:val="24292E"/>
+          <w:shd w:val="clear" w:color="auto" w:fill="FFFFFF"/>
+        </w:rPr>
+        <w:t xml:space="preserve">explore other factors that </w:t>
+      </w:r>
+      <w:r>
+        <w:rPr>
+          <w:rFonts w:cs="Arial"/>
+          <w:color w:val="24292E"/>
+          <w:shd w:val="clear" w:color="auto" w:fill="FFFFFF"/>
+        </w:rPr>
+        <w:t>may have contributed to this</w:t>
+      </w:r>
+      <w:r>
+        <w:rPr>
+          <w:rFonts w:cs="Arial"/>
+          <w:color w:val="24292E"/>
+          <w:shd w:val="clear" w:color="auto" w:fill="FFFFFF"/>
+        </w:rPr>
+        <w:t xml:space="preserve"> correlation such as: the increase </w:t>
+      </w:r>
+      <w:r>
+        <w:rPr>
+          <w:rFonts w:cs="Arial"/>
+          <w:color w:val="24292E"/>
+          <w:shd w:val="clear" w:color="auto" w:fill="FFFFFF"/>
+        </w:rPr>
+        <w:t xml:space="preserve">in miles driven per person in the summer, role of tourism and night time activities. We will analyze </w:t>
+      </w:r>
+      <w:r>
+        <w:rPr>
+          <w:rFonts w:cs="Arial"/>
+          <w:color w:val="24292E"/>
+          <w:shd w:val="clear" w:color="auto" w:fill="FFFFFF"/>
+        </w:rPr>
+        <w:t xml:space="preserve">possible interdependencies within the weather types and explore whether multiple concurrent weather conditions have an effect on the amount of collisions and traffic injuries. </w:t>
+      </w:r>
+    </w:p>
+    <w:p>
+      <w:pPr>
+        <w:rPr>
+          <w:rFonts w:cs="Times New Roman"/>
+          <w:i/>
+          <w:iCs/>
+          <w:color w:val="24292E"/>
+          <w:shd w:val="clear" w:color="auto" w:fill="FFFFFF"/>
+        </w:rPr>
+      </w:pPr>
+      <w:bookmarkStart w:id="0" w:name="_GoBack"/>
+      <w:bookmarkEnd w:id="0"/>
+    </w:p>
+    <w:p>
+      <w:pPr>
+        <w:rPr>
+          <w:rFonts w:cs="Times New Roman"/>
+          <w:i/>
+          <w:iCs/>
+          <w:color w:val="24292E"/>
+          <w:shd w:val="clear" w:color="auto" w:fill="FFFFFF"/>
+        </w:rPr>
+      </w:pPr>
+    </w:p>
+    <w:p/>
     <w:sectPr>
       <w:pgSz w:w="12240" w:h="15840"/>
       <w:pgMar w:top="1440" w:right="1440" w:bottom="1440" w:left="1440" w:header="720" w:footer="720" w:gutter="0"/>
@@ -3413,6 +3197,7 @@
   <w:style w:type="character" w:default="1" w:styleId="DefaultParagraphFont">
     <w:name w:val="Default Paragraph Font"/>
     <w:uiPriority w:val="1"/>
+    <w:semiHidden/>
     <w:unhideWhenUsed/>
   </w:style>
   <w:style w:type="table" w:default="1" w:styleId="TableNormal">

</xml_diff>